<commit_message>
Manuscript unit tests documentation
</commit_message>
<xml_diff>
--- a/Documentation/Unit Testing/ManuscriptManagementUnitTesting.docx
+++ b/Documentation/Unit Testing/ManuscriptManagementUnitTesting.docx
@@ -7,7 +7,7 @@
         <w:pStyle w:val="Heading1"/>
         <w:numPr>
           <w:ilvl w:val="0"/>
-          <w:numId w:val="2"/>
+          <w:numId w:val="1"/>
         </w:numPr>
         <w:jc w:val="right"/>
         <w:rPr>
@@ -61,27 +61,27 @@
     <w:tbl>
       <w:tblPr>
         <w:jc w:val="left"/>
-        <w:tblInd w:w="40" w:type="dxa"/>
+        <w:tblInd w:w="35" w:type="dxa"/>
         <w:tblBorders>
-          <w:top w:val="single" w:sz="4" w:space="0" w:color="000000"/>
-          <w:left w:val="single" w:sz="4" w:space="0" w:color="000000"/>
-          <w:bottom w:val="single" w:sz="4" w:space="0" w:color="000000"/>
-          <w:insideH w:val="single" w:sz="4" w:space="0" w:color="000000"/>
+          <w:top w:val="single" w:sz="4" w:space="0" w:color="000001"/>
+          <w:left w:val="single" w:sz="4" w:space="0" w:color="000001"/>
+          <w:bottom w:val="single" w:sz="4" w:space="0" w:color="000001"/>
+          <w:insideH w:val="single" w:sz="4" w:space="0" w:color="000001"/>
           <w:right w:val="nil"/>
           <w:insideV w:val="nil"/>
         </w:tblBorders>
         <w:tblCellMar>
           <w:top w:w="0" w:type="dxa"/>
-          <w:left w:w="35" w:type="dxa"/>
+          <w:left w:w="30" w:type="dxa"/>
           <w:bottom w:w="0" w:type="dxa"/>
           <w:right w:w="40" w:type="dxa"/>
         </w:tblCellMar>
       </w:tblPr>
       <w:tblGrid>
-        <w:gridCol w:w="2380"/>
+        <w:gridCol w:w="2379"/>
+        <w:gridCol w:w="2339"/>
         <w:gridCol w:w="2340"/>
-        <w:gridCol w:w="2340"/>
-        <w:gridCol w:w="2370"/>
+        <w:gridCol w:w="2371"/>
       </w:tblGrid>
       <w:tr>
         <w:trPr>
@@ -89,25 +89,23 @@
         </w:trPr>
         <w:tc>
           <w:tcPr>
-            <w:tcW w:w="2380" w:type="dxa"/>
-            <w:tcBorders>
-              <w:top w:val="single" w:sz="4" w:space="0" w:color="000000"/>
-              <w:left w:val="single" w:sz="4" w:space="0" w:color="000000"/>
-              <w:bottom w:val="single" w:sz="4" w:space="0" w:color="000000"/>
-              <w:insideH w:val="single" w:sz="4" w:space="0" w:color="000000"/>
-              <w:right w:val="nil"/>
-              <w:insideV w:val="nil"/>
-            </w:tcBorders>
-            <w:shd w:fill="auto" w:val="clear"/>
-            <w:tcMar>
-              <w:left w:w="35" w:type="dxa"/>
-            </w:tcMar>
-          </w:tcPr>
-          <w:p>
-            <w:pPr>
-              <w:pStyle w:val="Normal"/>
-              <w:autoSpaceDE w:val="false"/>
-              <w:snapToGrid w:val="false"/>
+            <w:tcW w:w="2379" w:type="dxa"/>
+            <w:tcBorders>
+              <w:top w:val="single" w:sz="4" w:space="0" w:color="000001"/>
+              <w:left w:val="single" w:sz="4" w:space="0" w:color="000001"/>
+              <w:bottom w:val="single" w:sz="4" w:space="0" w:color="000001"/>
+              <w:insideH w:val="single" w:sz="4" w:space="0" w:color="000001"/>
+              <w:right w:val="nil"/>
+              <w:insideV w:val="nil"/>
+            </w:tcBorders>
+            <w:shd w:fill="FFFFFF" w:val="clear"/>
+            <w:tcMar>
+              <w:left w:w="30" w:type="dxa"/>
+            </w:tcMar>
+          </w:tcPr>
+          <w:p>
+            <w:pPr>
+              <w:pStyle w:val="Normal"/>
               <w:spacing w:lineRule="atLeast" w:line="240" w:before="120" w:after="120"/>
               <w:ind w:left="105" w:right="105" w:hanging="0"/>
               <w:rPr>
@@ -129,24 +127,23 @@
         </w:tc>
         <w:tc>
           <w:tcPr>
-            <w:tcW w:w="2340" w:type="dxa"/>
-            <w:tcBorders>
-              <w:top w:val="single" w:sz="4" w:space="0" w:color="000000"/>
-              <w:left w:val="single" w:sz="4" w:space="0" w:color="000000"/>
-              <w:bottom w:val="single" w:sz="4" w:space="0" w:color="000000"/>
-              <w:insideH w:val="single" w:sz="4" w:space="0" w:color="000000"/>
-              <w:right w:val="nil"/>
-              <w:insideV w:val="nil"/>
-            </w:tcBorders>
-            <w:shd w:fill="auto" w:val="clear"/>
-            <w:tcMar>
-              <w:left w:w="35" w:type="dxa"/>
-            </w:tcMar>
-          </w:tcPr>
-          <w:p>
-            <w:pPr>
-              <w:pStyle w:val="Normal"/>
-              <w:autoSpaceDE w:val="false"/>
+            <w:tcW w:w="2339" w:type="dxa"/>
+            <w:tcBorders>
+              <w:top w:val="single" w:sz="4" w:space="0" w:color="000001"/>
+              <w:left w:val="single" w:sz="4" w:space="0" w:color="000001"/>
+              <w:bottom w:val="single" w:sz="4" w:space="0" w:color="000001"/>
+              <w:insideH w:val="single" w:sz="4" w:space="0" w:color="000001"/>
+              <w:right w:val="nil"/>
+              <w:insideV w:val="nil"/>
+            </w:tcBorders>
+            <w:shd w:fill="FFFFFF" w:val="clear"/>
+            <w:tcMar>
+              <w:left w:w="30" w:type="dxa"/>
+            </w:tcMar>
+          </w:tcPr>
+          <w:p>
+            <w:pPr>
+              <w:pStyle w:val="Normal"/>
               <w:spacing w:lineRule="atLeast" w:line="240" w:before="120" w:after="120"/>
               <w:ind w:left="105" w:right="105" w:hanging="0"/>
               <w:rPr>
@@ -171,22 +168,21 @@
           <w:tcPr>
             <w:tcW w:w="2340" w:type="dxa"/>
             <w:tcBorders>
-              <w:top w:val="single" w:sz="4" w:space="0" w:color="000000"/>
-              <w:left w:val="single" w:sz="4" w:space="0" w:color="000000"/>
-              <w:bottom w:val="single" w:sz="4" w:space="0" w:color="000000"/>
-              <w:insideH w:val="single" w:sz="4" w:space="0" w:color="000000"/>
-              <w:right w:val="nil"/>
-              <w:insideV w:val="nil"/>
-            </w:tcBorders>
-            <w:shd w:fill="auto" w:val="clear"/>
-            <w:tcMar>
-              <w:left w:w="35" w:type="dxa"/>
-            </w:tcMar>
-          </w:tcPr>
-          <w:p>
-            <w:pPr>
-              <w:pStyle w:val="Normal"/>
-              <w:autoSpaceDE w:val="false"/>
+              <w:top w:val="single" w:sz="4" w:space="0" w:color="000001"/>
+              <w:left w:val="single" w:sz="4" w:space="0" w:color="000001"/>
+              <w:bottom w:val="single" w:sz="4" w:space="0" w:color="000001"/>
+              <w:insideH w:val="single" w:sz="4" w:space="0" w:color="000001"/>
+              <w:right w:val="nil"/>
+              <w:insideV w:val="nil"/>
+            </w:tcBorders>
+            <w:shd w:fill="FFFFFF" w:val="clear"/>
+            <w:tcMar>
+              <w:left w:w="30" w:type="dxa"/>
+            </w:tcMar>
+          </w:tcPr>
+          <w:p>
+            <w:pPr>
+              <w:pStyle w:val="Normal"/>
               <w:spacing w:lineRule="atLeast" w:line="240" w:before="120" w:after="120"/>
               <w:ind w:left="105" w:right="105" w:hanging="0"/>
               <w:rPr>
@@ -209,24 +205,23 @@
         </w:tc>
         <w:tc>
           <w:tcPr>
-            <w:tcW w:w="2370" w:type="dxa"/>
-            <w:tcBorders>
-              <w:top w:val="single" w:sz="4" w:space="0" w:color="000000"/>
-              <w:left w:val="single" w:sz="4" w:space="0" w:color="000000"/>
-              <w:bottom w:val="single" w:sz="4" w:space="0" w:color="000000"/>
-              <w:insideH w:val="single" w:sz="4" w:space="0" w:color="000000"/>
-              <w:right w:val="single" w:sz="4" w:space="0" w:color="000000"/>
-              <w:insideV w:val="single" w:sz="4" w:space="0" w:color="000000"/>
-            </w:tcBorders>
-            <w:shd w:fill="auto" w:val="clear"/>
-            <w:tcMar>
-              <w:left w:w="35" w:type="dxa"/>
-            </w:tcMar>
-          </w:tcPr>
-          <w:p>
-            <w:pPr>
-              <w:pStyle w:val="Normal"/>
-              <w:autoSpaceDE w:val="false"/>
+            <w:tcW w:w="2371" w:type="dxa"/>
+            <w:tcBorders>
+              <w:top w:val="single" w:sz="4" w:space="0" w:color="000001"/>
+              <w:left w:val="single" w:sz="4" w:space="0" w:color="000001"/>
+              <w:bottom w:val="single" w:sz="4" w:space="0" w:color="000001"/>
+              <w:insideH w:val="single" w:sz="4" w:space="0" w:color="000001"/>
+              <w:right w:val="single" w:sz="4" w:space="0" w:color="000001"/>
+              <w:insideV w:val="single" w:sz="4" w:space="0" w:color="000001"/>
+            </w:tcBorders>
+            <w:shd w:fill="FFFFFF" w:val="clear"/>
+            <w:tcMar>
+              <w:left w:w="30" w:type="dxa"/>
+            </w:tcMar>
+          </w:tcPr>
+          <w:p>
+            <w:pPr>
+              <w:pStyle w:val="Normal"/>
               <w:spacing w:lineRule="atLeast" w:line="240" w:before="120" w:after="120"/>
               <w:ind w:left="105" w:right="105" w:hanging="0"/>
               <w:rPr>
@@ -254,24 +249,23 @@
         </w:trPr>
         <w:tc>
           <w:tcPr>
-            <w:tcW w:w="2380" w:type="dxa"/>
-            <w:tcBorders>
-              <w:top w:val="single" w:sz="4" w:space="0" w:color="000000"/>
-              <w:left w:val="single" w:sz="4" w:space="0" w:color="000000"/>
-              <w:bottom w:val="single" w:sz="4" w:space="0" w:color="000000"/>
-              <w:insideH w:val="single" w:sz="4" w:space="0" w:color="000000"/>
-              <w:right w:val="nil"/>
-              <w:insideV w:val="nil"/>
-            </w:tcBorders>
-            <w:shd w:fill="auto" w:val="clear"/>
-            <w:tcMar>
-              <w:left w:w="35" w:type="dxa"/>
-            </w:tcMar>
-          </w:tcPr>
-          <w:p>
-            <w:pPr>
-              <w:pStyle w:val="Normal"/>
-              <w:autoSpaceDE w:val="false"/>
+            <w:tcW w:w="2379" w:type="dxa"/>
+            <w:tcBorders>
+              <w:top w:val="single" w:sz="4" w:space="0" w:color="000001"/>
+              <w:left w:val="single" w:sz="4" w:space="0" w:color="000001"/>
+              <w:bottom w:val="single" w:sz="4" w:space="0" w:color="000001"/>
+              <w:insideH w:val="single" w:sz="4" w:space="0" w:color="000001"/>
+              <w:right w:val="nil"/>
+              <w:insideV w:val="nil"/>
+            </w:tcBorders>
+            <w:shd w:fill="FFFFFF" w:val="clear"/>
+            <w:tcMar>
+              <w:left w:w="30" w:type="dxa"/>
+            </w:tcMar>
+          </w:tcPr>
+          <w:p>
+            <w:pPr>
+              <w:pStyle w:val="Normal"/>
               <w:spacing w:lineRule="atLeast" w:line="240" w:before="120" w:after="120"/>
               <w:ind w:left="105" w:right="105" w:hanging="0"/>
               <w:rPr>
@@ -294,24 +288,23 @@
         </w:tc>
         <w:tc>
           <w:tcPr>
-            <w:tcW w:w="2340" w:type="dxa"/>
-            <w:tcBorders>
-              <w:top w:val="single" w:sz="4" w:space="0" w:color="000000"/>
-              <w:left w:val="single" w:sz="4" w:space="0" w:color="000000"/>
-              <w:bottom w:val="single" w:sz="4" w:space="0" w:color="000000"/>
-              <w:insideH w:val="single" w:sz="4" w:space="0" w:color="000000"/>
-              <w:right w:val="nil"/>
-              <w:insideV w:val="nil"/>
-            </w:tcBorders>
-            <w:shd w:fill="auto" w:val="clear"/>
-            <w:tcMar>
-              <w:left w:w="35" w:type="dxa"/>
-            </w:tcMar>
-          </w:tcPr>
-          <w:p>
-            <w:pPr>
-              <w:pStyle w:val="Normal"/>
-              <w:autoSpaceDE w:val="false"/>
+            <w:tcW w:w="2339" w:type="dxa"/>
+            <w:tcBorders>
+              <w:top w:val="single" w:sz="4" w:space="0" w:color="000001"/>
+              <w:left w:val="single" w:sz="4" w:space="0" w:color="000001"/>
+              <w:bottom w:val="single" w:sz="4" w:space="0" w:color="000001"/>
+              <w:insideH w:val="single" w:sz="4" w:space="0" w:color="000001"/>
+              <w:right w:val="nil"/>
+              <w:insideV w:val="nil"/>
+            </w:tcBorders>
+            <w:shd w:fill="FFFFFF" w:val="clear"/>
+            <w:tcMar>
+              <w:left w:w="30" w:type="dxa"/>
+            </w:tcMar>
+          </w:tcPr>
+          <w:p>
+            <w:pPr>
+              <w:pStyle w:val="Normal"/>
               <w:spacing w:lineRule="atLeast" w:line="240" w:before="120" w:after="120"/>
               <w:ind w:left="105" w:right="105" w:hanging="0"/>
               <w:rPr>
@@ -336,23 +329,21 @@
           <w:tcPr>
             <w:tcW w:w="2340" w:type="dxa"/>
             <w:tcBorders>
-              <w:top w:val="single" w:sz="4" w:space="0" w:color="000000"/>
-              <w:left w:val="single" w:sz="4" w:space="0" w:color="000000"/>
-              <w:bottom w:val="single" w:sz="4" w:space="0" w:color="000000"/>
-              <w:insideH w:val="single" w:sz="4" w:space="0" w:color="000000"/>
-              <w:right w:val="nil"/>
-              <w:insideV w:val="nil"/>
-            </w:tcBorders>
-            <w:shd w:fill="auto" w:val="clear"/>
-            <w:tcMar>
-              <w:left w:w="35" w:type="dxa"/>
-            </w:tcMar>
-          </w:tcPr>
-          <w:p>
-            <w:pPr>
-              <w:pStyle w:val="Normal"/>
-              <w:autoSpaceDE w:val="false"/>
-              <w:snapToGrid w:val="false"/>
+              <w:top w:val="single" w:sz="4" w:space="0" w:color="000001"/>
+              <w:left w:val="single" w:sz="4" w:space="0" w:color="000001"/>
+              <w:bottom w:val="single" w:sz="4" w:space="0" w:color="000001"/>
+              <w:insideH w:val="single" w:sz="4" w:space="0" w:color="000001"/>
+              <w:right w:val="nil"/>
+              <w:insideV w:val="nil"/>
+            </w:tcBorders>
+            <w:shd w:fill="FFFFFF" w:val="clear"/>
+            <w:tcMar>
+              <w:left w:w="30" w:type="dxa"/>
+            </w:tcMar>
+          </w:tcPr>
+          <w:p>
+            <w:pPr>
+              <w:pStyle w:val="Normal"/>
               <w:spacing w:lineRule="atLeast" w:line="240" w:before="120" w:after="120"/>
               <w:ind w:left="105" w:right="105" w:hanging="0"/>
               <w:rPr>
@@ -374,25 +365,23 @@
         </w:tc>
         <w:tc>
           <w:tcPr>
-            <w:tcW w:w="2370" w:type="dxa"/>
-            <w:tcBorders>
-              <w:top w:val="single" w:sz="4" w:space="0" w:color="000000"/>
-              <w:left w:val="single" w:sz="4" w:space="0" w:color="000000"/>
-              <w:bottom w:val="single" w:sz="4" w:space="0" w:color="000000"/>
-              <w:insideH w:val="single" w:sz="4" w:space="0" w:color="000000"/>
-              <w:right w:val="single" w:sz="4" w:space="0" w:color="000000"/>
-              <w:insideV w:val="single" w:sz="4" w:space="0" w:color="000000"/>
-            </w:tcBorders>
-            <w:shd w:fill="auto" w:val="clear"/>
-            <w:tcMar>
-              <w:left w:w="35" w:type="dxa"/>
-            </w:tcMar>
-          </w:tcPr>
-          <w:p>
-            <w:pPr>
-              <w:pStyle w:val="Normal"/>
-              <w:autoSpaceDE w:val="false"/>
-              <w:snapToGrid w:val="false"/>
+            <w:tcW w:w="2371" w:type="dxa"/>
+            <w:tcBorders>
+              <w:top w:val="single" w:sz="4" w:space="0" w:color="000001"/>
+              <w:left w:val="single" w:sz="4" w:space="0" w:color="000001"/>
+              <w:bottom w:val="single" w:sz="4" w:space="0" w:color="000001"/>
+              <w:insideH w:val="single" w:sz="4" w:space="0" w:color="000001"/>
+              <w:right w:val="single" w:sz="4" w:space="0" w:color="000001"/>
+              <w:insideV w:val="single" w:sz="4" w:space="0" w:color="000001"/>
+            </w:tcBorders>
+            <w:shd w:fill="FFFFFF" w:val="clear"/>
+            <w:tcMar>
+              <w:left w:w="30" w:type="dxa"/>
+            </w:tcMar>
+          </w:tcPr>
+          <w:p>
+            <w:pPr>
+              <w:pStyle w:val="Normal"/>
               <w:spacing w:lineRule="atLeast" w:line="240" w:before="120" w:after="120"/>
               <w:ind w:left="105" w:right="105" w:hanging="0"/>
               <w:rPr>
@@ -419,24 +408,23 @@
         </w:trPr>
         <w:tc>
           <w:tcPr>
-            <w:tcW w:w="2380" w:type="dxa"/>
-            <w:tcBorders>
-              <w:top w:val="single" w:sz="4" w:space="0" w:color="000000"/>
-              <w:left w:val="single" w:sz="4" w:space="0" w:color="000000"/>
-              <w:bottom w:val="single" w:sz="4" w:space="0" w:color="000000"/>
-              <w:insideH w:val="single" w:sz="4" w:space="0" w:color="000000"/>
-              <w:right w:val="nil"/>
-              <w:insideV w:val="nil"/>
-            </w:tcBorders>
-            <w:shd w:fill="auto" w:val="clear"/>
-            <w:tcMar>
-              <w:left w:w="35" w:type="dxa"/>
-            </w:tcMar>
-          </w:tcPr>
-          <w:p>
-            <w:pPr>
-              <w:pStyle w:val="Normal"/>
-              <w:autoSpaceDE w:val="false"/>
+            <w:tcW w:w="2379" w:type="dxa"/>
+            <w:tcBorders>
+              <w:top w:val="single" w:sz="4" w:space="0" w:color="000001"/>
+              <w:left w:val="single" w:sz="4" w:space="0" w:color="000001"/>
+              <w:bottom w:val="single" w:sz="4" w:space="0" w:color="000001"/>
+              <w:insideH w:val="single" w:sz="4" w:space="0" w:color="000001"/>
+              <w:right w:val="nil"/>
+              <w:insideV w:val="nil"/>
+            </w:tcBorders>
+            <w:shd w:fill="FFFFFF" w:val="clear"/>
+            <w:tcMar>
+              <w:left w:w="30" w:type="dxa"/>
+            </w:tcMar>
+          </w:tcPr>
+          <w:p>
+            <w:pPr>
+              <w:pStyle w:val="Normal"/>
               <w:spacing w:lineRule="atLeast" w:line="240" w:before="120" w:after="120"/>
               <w:ind w:left="105" w:right="105" w:hanging="0"/>
               <w:rPr>
@@ -459,25 +447,23 @@
         </w:tc>
         <w:tc>
           <w:tcPr>
-            <w:tcW w:w="2340" w:type="dxa"/>
-            <w:tcBorders>
-              <w:top w:val="single" w:sz="4" w:space="0" w:color="000000"/>
-              <w:left w:val="single" w:sz="4" w:space="0" w:color="000000"/>
-              <w:bottom w:val="single" w:sz="4" w:space="0" w:color="000000"/>
-              <w:insideH w:val="single" w:sz="4" w:space="0" w:color="000000"/>
-              <w:right w:val="nil"/>
-              <w:insideV w:val="nil"/>
-            </w:tcBorders>
-            <w:shd w:fill="auto" w:val="clear"/>
-            <w:tcMar>
-              <w:left w:w="35" w:type="dxa"/>
-            </w:tcMar>
-          </w:tcPr>
-          <w:p>
-            <w:pPr>
-              <w:pStyle w:val="Normal"/>
-              <w:autoSpaceDE w:val="false"/>
-              <w:snapToGrid w:val="false"/>
+            <w:tcW w:w="2339" w:type="dxa"/>
+            <w:tcBorders>
+              <w:top w:val="single" w:sz="4" w:space="0" w:color="000001"/>
+              <w:left w:val="single" w:sz="4" w:space="0" w:color="000001"/>
+              <w:bottom w:val="single" w:sz="4" w:space="0" w:color="000001"/>
+              <w:insideH w:val="single" w:sz="4" w:space="0" w:color="000001"/>
+              <w:right w:val="nil"/>
+              <w:insideV w:val="nil"/>
+            </w:tcBorders>
+            <w:shd w:fill="FFFFFF" w:val="clear"/>
+            <w:tcMar>
+              <w:left w:w="30" w:type="dxa"/>
+            </w:tcMar>
+          </w:tcPr>
+          <w:p>
+            <w:pPr>
+              <w:pStyle w:val="Normal"/>
               <w:spacing w:lineRule="atLeast" w:line="240" w:before="120" w:after="120"/>
               <w:ind w:left="105" w:right="105" w:hanging="0"/>
               <w:rPr>
@@ -501,23 +487,21 @@
           <w:tcPr>
             <w:tcW w:w="2340" w:type="dxa"/>
             <w:tcBorders>
-              <w:top w:val="single" w:sz="4" w:space="0" w:color="000000"/>
-              <w:left w:val="single" w:sz="4" w:space="0" w:color="000000"/>
-              <w:bottom w:val="single" w:sz="4" w:space="0" w:color="000000"/>
-              <w:insideH w:val="single" w:sz="4" w:space="0" w:color="000000"/>
-              <w:right w:val="nil"/>
-              <w:insideV w:val="nil"/>
-            </w:tcBorders>
-            <w:shd w:fill="auto" w:val="clear"/>
-            <w:tcMar>
-              <w:left w:w="35" w:type="dxa"/>
-            </w:tcMar>
-          </w:tcPr>
-          <w:p>
-            <w:pPr>
-              <w:pStyle w:val="Normal"/>
-              <w:autoSpaceDE w:val="false"/>
-              <w:snapToGrid w:val="false"/>
+              <w:top w:val="single" w:sz="4" w:space="0" w:color="000001"/>
+              <w:left w:val="single" w:sz="4" w:space="0" w:color="000001"/>
+              <w:bottom w:val="single" w:sz="4" w:space="0" w:color="000001"/>
+              <w:insideH w:val="single" w:sz="4" w:space="0" w:color="000001"/>
+              <w:right w:val="nil"/>
+              <w:insideV w:val="nil"/>
+            </w:tcBorders>
+            <w:shd w:fill="FFFFFF" w:val="clear"/>
+            <w:tcMar>
+              <w:left w:w="30" w:type="dxa"/>
+            </w:tcMar>
+          </w:tcPr>
+          <w:p>
+            <w:pPr>
+              <w:pStyle w:val="Normal"/>
               <w:spacing w:lineRule="atLeast" w:line="240" w:before="120" w:after="120"/>
               <w:ind w:left="105" w:right="105" w:hanging="0"/>
               <w:rPr>
@@ -539,25 +523,23 @@
         </w:tc>
         <w:tc>
           <w:tcPr>
-            <w:tcW w:w="2370" w:type="dxa"/>
-            <w:tcBorders>
-              <w:top w:val="single" w:sz="4" w:space="0" w:color="000000"/>
-              <w:left w:val="single" w:sz="4" w:space="0" w:color="000000"/>
-              <w:bottom w:val="single" w:sz="4" w:space="0" w:color="000000"/>
-              <w:insideH w:val="single" w:sz="4" w:space="0" w:color="000000"/>
-              <w:right w:val="single" w:sz="4" w:space="0" w:color="000000"/>
-              <w:insideV w:val="single" w:sz="4" w:space="0" w:color="000000"/>
-            </w:tcBorders>
-            <w:shd w:fill="auto" w:val="clear"/>
-            <w:tcMar>
-              <w:left w:w="35" w:type="dxa"/>
-            </w:tcMar>
-          </w:tcPr>
-          <w:p>
-            <w:pPr>
-              <w:pStyle w:val="Normal"/>
-              <w:autoSpaceDE w:val="false"/>
-              <w:snapToGrid w:val="false"/>
+            <w:tcW w:w="2371" w:type="dxa"/>
+            <w:tcBorders>
+              <w:top w:val="single" w:sz="4" w:space="0" w:color="000001"/>
+              <w:left w:val="single" w:sz="4" w:space="0" w:color="000001"/>
+              <w:bottom w:val="single" w:sz="4" w:space="0" w:color="000001"/>
+              <w:insideH w:val="single" w:sz="4" w:space="0" w:color="000001"/>
+              <w:right w:val="single" w:sz="4" w:space="0" w:color="000001"/>
+              <w:insideV w:val="single" w:sz="4" w:space="0" w:color="000001"/>
+            </w:tcBorders>
+            <w:shd w:fill="FFFFFF" w:val="clear"/>
+            <w:tcMar>
+              <w:left w:w="30" w:type="dxa"/>
+            </w:tcMar>
+          </w:tcPr>
+          <w:p>
+            <w:pPr>
+              <w:pStyle w:val="Normal"/>
               <w:spacing w:lineRule="atLeast" w:line="240" w:before="120" w:after="120"/>
               <w:ind w:left="105" w:right="105" w:hanging="0"/>
               <w:rPr>
@@ -584,24 +566,23 @@
         </w:trPr>
         <w:tc>
           <w:tcPr>
-            <w:tcW w:w="2380" w:type="dxa"/>
-            <w:tcBorders>
-              <w:top w:val="single" w:sz="4" w:space="0" w:color="000000"/>
-              <w:left w:val="single" w:sz="4" w:space="0" w:color="000000"/>
-              <w:bottom w:val="single" w:sz="4" w:space="0" w:color="000000"/>
-              <w:insideH w:val="single" w:sz="4" w:space="0" w:color="000000"/>
-              <w:right w:val="nil"/>
-              <w:insideV w:val="nil"/>
-            </w:tcBorders>
-            <w:shd w:fill="auto" w:val="clear"/>
-            <w:tcMar>
-              <w:left w:w="35" w:type="dxa"/>
-            </w:tcMar>
-          </w:tcPr>
-          <w:p>
-            <w:pPr>
-              <w:pStyle w:val="Normal"/>
-              <w:autoSpaceDE w:val="false"/>
+            <w:tcW w:w="2379" w:type="dxa"/>
+            <w:tcBorders>
+              <w:top w:val="single" w:sz="4" w:space="0" w:color="000001"/>
+              <w:left w:val="single" w:sz="4" w:space="0" w:color="000001"/>
+              <w:bottom w:val="single" w:sz="4" w:space="0" w:color="000001"/>
+              <w:insideH w:val="single" w:sz="4" w:space="0" w:color="000001"/>
+              <w:right w:val="nil"/>
+              <w:insideV w:val="nil"/>
+            </w:tcBorders>
+            <w:shd w:fill="FFFFFF" w:val="clear"/>
+            <w:tcMar>
+              <w:left w:w="30" w:type="dxa"/>
+            </w:tcMar>
+          </w:tcPr>
+          <w:p>
+            <w:pPr>
+              <w:pStyle w:val="Normal"/>
               <w:spacing w:lineRule="atLeast" w:line="240" w:before="120" w:after="120"/>
               <w:ind w:left="105" w:right="105" w:hanging="0"/>
               <w:rPr>
@@ -624,25 +605,23 @@
         </w:tc>
         <w:tc>
           <w:tcPr>
-            <w:tcW w:w="2340" w:type="dxa"/>
-            <w:tcBorders>
-              <w:top w:val="single" w:sz="4" w:space="0" w:color="000000"/>
-              <w:left w:val="single" w:sz="4" w:space="0" w:color="000000"/>
-              <w:bottom w:val="single" w:sz="4" w:space="0" w:color="000000"/>
-              <w:insideH w:val="single" w:sz="4" w:space="0" w:color="000000"/>
-              <w:right w:val="nil"/>
-              <w:insideV w:val="nil"/>
-            </w:tcBorders>
-            <w:shd w:fill="auto" w:val="clear"/>
-            <w:tcMar>
-              <w:left w:w="35" w:type="dxa"/>
-            </w:tcMar>
-          </w:tcPr>
-          <w:p>
-            <w:pPr>
-              <w:pStyle w:val="Normal"/>
-              <w:autoSpaceDE w:val="false"/>
-              <w:snapToGrid w:val="false"/>
+            <w:tcW w:w="2339" w:type="dxa"/>
+            <w:tcBorders>
+              <w:top w:val="single" w:sz="4" w:space="0" w:color="000001"/>
+              <w:left w:val="single" w:sz="4" w:space="0" w:color="000001"/>
+              <w:bottom w:val="single" w:sz="4" w:space="0" w:color="000001"/>
+              <w:insideH w:val="single" w:sz="4" w:space="0" w:color="000001"/>
+              <w:right w:val="nil"/>
+              <w:insideV w:val="nil"/>
+            </w:tcBorders>
+            <w:shd w:fill="FFFFFF" w:val="clear"/>
+            <w:tcMar>
+              <w:left w:w="30" w:type="dxa"/>
+            </w:tcMar>
+          </w:tcPr>
+          <w:p>
+            <w:pPr>
+              <w:pStyle w:val="Normal"/>
               <w:spacing w:lineRule="atLeast" w:line="240" w:before="120" w:after="120"/>
               <w:ind w:left="105" w:right="105" w:hanging="0"/>
               <w:rPr>
@@ -666,23 +645,21 @@
           <w:tcPr>
             <w:tcW w:w="2340" w:type="dxa"/>
             <w:tcBorders>
-              <w:top w:val="single" w:sz="4" w:space="0" w:color="000000"/>
-              <w:left w:val="single" w:sz="4" w:space="0" w:color="000000"/>
-              <w:bottom w:val="single" w:sz="4" w:space="0" w:color="000000"/>
-              <w:insideH w:val="single" w:sz="4" w:space="0" w:color="000000"/>
-              <w:right w:val="nil"/>
-              <w:insideV w:val="nil"/>
-            </w:tcBorders>
-            <w:shd w:fill="auto" w:val="clear"/>
-            <w:tcMar>
-              <w:left w:w="35" w:type="dxa"/>
-            </w:tcMar>
-          </w:tcPr>
-          <w:p>
-            <w:pPr>
-              <w:pStyle w:val="Normal"/>
-              <w:autoSpaceDE w:val="false"/>
-              <w:snapToGrid w:val="false"/>
+              <w:top w:val="single" w:sz="4" w:space="0" w:color="000001"/>
+              <w:left w:val="single" w:sz="4" w:space="0" w:color="000001"/>
+              <w:bottom w:val="single" w:sz="4" w:space="0" w:color="000001"/>
+              <w:insideH w:val="single" w:sz="4" w:space="0" w:color="000001"/>
+              <w:right w:val="nil"/>
+              <w:insideV w:val="nil"/>
+            </w:tcBorders>
+            <w:shd w:fill="FFFFFF" w:val="clear"/>
+            <w:tcMar>
+              <w:left w:w="30" w:type="dxa"/>
+            </w:tcMar>
+          </w:tcPr>
+          <w:p>
+            <w:pPr>
+              <w:pStyle w:val="Normal"/>
               <w:spacing w:lineRule="atLeast" w:line="240" w:before="120" w:after="120"/>
               <w:ind w:left="105" w:right="105" w:hanging="0"/>
               <w:rPr>
@@ -704,25 +681,23 @@
         </w:tc>
         <w:tc>
           <w:tcPr>
-            <w:tcW w:w="2370" w:type="dxa"/>
-            <w:tcBorders>
-              <w:top w:val="single" w:sz="4" w:space="0" w:color="000000"/>
-              <w:left w:val="single" w:sz="4" w:space="0" w:color="000000"/>
-              <w:bottom w:val="single" w:sz="4" w:space="0" w:color="000000"/>
-              <w:insideH w:val="single" w:sz="4" w:space="0" w:color="000000"/>
-              <w:right w:val="single" w:sz="4" w:space="0" w:color="000000"/>
-              <w:insideV w:val="single" w:sz="4" w:space="0" w:color="000000"/>
-            </w:tcBorders>
-            <w:shd w:fill="auto" w:val="clear"/>
-            <w:tcMar>
-              <w:left w:w="35" w:type="dxa"/>
-            </w:tcMar>
-          </w:tcPr>
-          <w:p>
-            <w:pPr>
-              <w:pStyle w:val="Normal"/>
-              <w:autoSpaceDE w:val="false"/>
-              <w:snapToGrid w:val="false"/>
+            <w:tcW w:w="2371" w:type="dxa"/>
+            <w:tcBorders>
+              <w:top w:val="single" w:sz="4" w:space="0" w:color="000001"/>
+              <w:left w:val="single" w:sz="4" w:space="0" w:color="000001"/>
+              <w:bottom w:val="single" w:sz="4" w:space="0" w:color="000001"/>
+              <w:insideH w:val="single" w:sz="4" w:space="0" w:color="000001"/>
+              <w:right w:val="single" w:sz="4" w:space="0" w:color="000001"/>
+              <w:insideV w:val="single" w:sz="4" w:space="0" w:color="000001"/>
+            </w:tcBorders>
+            <w:shd w:fill="FFFFFF" w:val="clear"/>
+            <w:tcMar>
+              <w:left w:w="30" w:type="dxa"/>
+            </w:tcMar>
+          </w:tcPr>
+          <w:p>
+            <w:pPr>
+              <w:pStyle w:val="Normal"/>
               <w:spacing w:lineRule="atLeast" w:line="240" w:before="120" w:after="120"/>
               <w:ind w:left="105" w:right="105" w:hanging="0"/>
               <w:rPr>
@@ -747,7 +722,6 @@
     <w:p>
       <w:pPr>
         <w:pStyle w:val="Normal"/>
-        <w:autoSpaceDE w:val="false"/>
         <w:rPr>
           <w:rFonts w:cs="Arial" w:ascii="Arial" w:hAnsi="Arial"/>
           <w:color w:val="000000"/>
@@ -767,7 +741,6 @@
     <w:p>
       <w:pPr>
         <w:pStyle w:val="Normal"/>
-        <w:autoSpaceDE w:val="false"/>
         <w:spacing w:lineRule="atLeast" w:line="240" w:before="120" w:after="120"/>
         <w:rPr>
           <w:rFonts w:cs="Arial" w:ascii="Arial" w:hAnsi="Arial"/>
@@ -810,24 +783,24 @@
     <w:tbl>
       <w:tblPr>
         <w:jc w:val="left"/>
-        <w:tblInd w:w="-15" w:type="dxa"/>
+        <w:tblInd w:w="-20" w:type="dxa"/>
         <w:tblBorders>
-          <w:top w:val="single" w:sz="4" w:space="0" w:color="000000"/>
-          <w:left w:val="single" w:sz="4" w:space="0" w:color="000000"/>
-          <w:bottom w:val="single" w:sz="4" w:space="0" w:color="000000"/>
-          <w:insideH w:val="single" w:sz="4" w:space="0" w:color="000000"/>
+          <w:top w:val="single" w:sz="4" w:space="0" w:color="000001"/>
+          <w:left w:val="single" w:sz="4" w:space="0" w:color="000001"/>
+          <w:bottom w:val="single" w:sz="4" w:space="0" w:color="000001"/>
+          <w:insideH w:val="single" w:sz="4" w:space="0" w:color="000001"/>
           <w:right w:val="nil"/>
           <w:insideV w:val="nil"/>
         </w:tblBorders>
         <w:tblCellMar>
           <w:top w:w="0" w:type="dxa"/>
-          <w:left w:w="103" w:type="dxa"/>
+          <w:left w:w="98" w:type="dxa"/>
           <w:bottom w:w="0" w:type="dxa"/>
           <w:right w:w="108" w:type="dxa"/>
         </w:tblCellMar>
       </w:tblPr>
       <w:tblGrid>
-        <w:gridCol w:w="4068"/>
+        <w:gridCol w:w="4067"/>
         <w:gridCol w:w="5160"/>
       </w:tblGrid>
       <w:tr>
@@ -836,18 +809,18 @@
         </w:trPr>
         <w:tc>
           <w:tcPr>
-            <w:tcW w:w="4068" w:type="dxa"/>
-            <w:tcBorders>
-              <w:top w:val="single" w:sz="4" w:space="0" w:color="000000"/>
-              <w:left w:val="single" w:sz="4" w:space="0" w:color="000000"/>
-              <w:bottom w:val="single" w:sz="4" w:space="0" w:color="000000"/>
-              <w:insideH w:val="single" w:sz="4" w:space="0" w:color="000000"/>
-              <w:right w:val="nil"/>
-              <w:insideV w:val="nil"/>
-            </w:tcBorders>
-            <w:shd w:fill="auto" w:val="clear"/>
-            <w:tcMar>
-              <w:left w:w="103" w:type="dxa"/>
+            <w:tcW w:w="4067" w:type="dxa"/>
+            <w:tcBorders>
+              <w:top w:val="single" w:sz="4" w:space="0" w:color="000001"/>
+              <w:left w:val="single" w:sz="4" w:space="0" w:color="000001"/>
+              <w:bottom w:val="single" w:sz="4" w:space="0" w:color="000001"/>
+              <w:insideH w:val="single" w:sz="4" w:space="0" w:color="000001"/>
+              <w:right w:val="nil"/>
+              <w:insideV w:val="nil"/>
+            </w:tcBorders>
+            <w:shd w:fill="FFFFFF" w:val="clear"/>
+            <w:tcMar>
+              <w:left w:w="98" w:type="dxa"/>
             </w:tcMar>
           </w:tcPr>
           <w:p>
@@ -873,16 +846,16 @@
           <w:tcPr>
             <w:tcW w:w="5160" w:type="dxa"/>
             <w:tcBorders>
-              <w:top w:val="single" w:sz="4" w:space="0" w:color="000000"/>
-              <w:left w:val="single" w:sz="4" w:space="0" w:color="000000"/>
-              <w:bottom w:val="single" w:sz="4" w:space="0" w:color="000000"/>
-              <w:insideH w:val="single" w:sz="4" w:space="0" w:color="000000"/>
-              <w:right w:val="single" w:sz="4" w:space="0" w:color="000000"/>
-              <w:insideV w:val="single" w:sz="4" w:space="0" w:color="000000"/>
-            </w:tcBorders>
-            <w:shd w:fill="auto" w:val="clear"/>
-            <w:tcMar>
-              <w:left w:w="103" w:type="dxa"/>
+              <w:top w:val="single" w:sz="4" w:space="0" w:color="000001"/>
+              <w:left w:val="single" w:sz="4" w:space="0" w:color="000001"/>
+              <w:bottom w:val="single" w:sz="4" w:space="0" w:color="000001"/>
+              <w:insideH w:val="single" w:sz="4" w:space="0" w:color="000001"/>
+              <w:right w:val="single" w:sz="4" w:space="0" w:color="000001"/>
+              <w:insideV w:val="single" w:sz="4" w:space="0" w:color="000001"/>
+            </w:tcBorders>
+            <w:shd w:fill="FFFFFF" w:val="clear"/>
+            <w:tcMar>
+              <w:left w:w="98" w:type="dxa"/>
             </w:tcMar>
           </w:tcPr>
           <w:p>
@@ -904,7 +877,17 @@
                 <w:sz w:val="22"/>
                 <w:szCs w:val="22"/>
               </w:rPr>
-              <w:t>Manuscript Management</w:t>
+              <w:t>Man</w:t>
+            </w:r>
+            <w:r>
+              <w:rPr>
+                <w:rFonts w:eastAsia="Arial" w:cs="Arial" w:ascii="Arial" w:hAnsi="Arial"/>
+                <w:i/>
+                <w:iCs/>
+                <w:sz w:val="22"/>
+                <w:szCs w:val="22"/>
+              </w:rPr>
+              <w:t>uscript Management</w:t>
             </w:r>
           </w:p>
         </w:tc>
@@ -930,24 +913,24 @@
     <w:tbl>
       <w:tblPr>
         <w:jc w:val="left"/>
-        <w:tblInd w:w="-15" w:type="dxa"/>
+        <w:tblInd w:w="-20" w:type="dxa"/>
         <w:tblBorders>
-          <w:top w:val="single" w:sz="4" w:space="0" w:color="000000"/>
-          <w:left w:val="single" w:sz="4" w:space="0" w:color="000000"/>
-          <w:bottom w:val="single" w:sz="4" w:space="0" w:color="000000"/>
-          <w:insideH w:val="single" w:sz="4" w:space="0" w:color="000000"/>
+          <w:top w:val="single" w:sz="4" w:space="0" w:color="000001"/>
+          <w:left w:val="single" w:sz="4" w:space="0" w:color="000001"/>
+          <w:bottom w:val="single" w:sz="4" w:space="0" w:color="000001"/>
+          <w:insideH w:val="single" w:sz="4" w:space="0" w:color="000001"/>
           <w:right w:val="nil"/>
           <w:insideV w:val="nil"/>
         </w:tblBorders>
         <w:tblCellMar>
           <w:top w:w="0" w:type="dxa"/>
-          <w:left w:w="103" w:type="dxa"/>
+          <w:left w:w="98" w:type="dxa"/>
           <w:bottom w:w="0" w:type="dxa"/>
           <w:right w:w="108" w:type="dxa"/>
         </w:tblCellMar>
       </w:tblPr>
       <w:tblGrid>
-        <w:gridCol w:w="1951"/>
+        <w:gridCol w:w="1950"/>
         <w:gridCol w:w="7277"/>
       </w:tblGrid>
       <w:tr>
@@ -956,18 +939,18 @@
         </w:trPr>
         <w:tc>
           <w:tcPr>
-            <w:tcW w:w="1951" w:type="dxa"/>
-            <w:tcBorders>
-              <w:top w:val="single" w:sz="4" w:space="0" w:color="000000"/>
-              <w:left w:val="single" w:sz="4" w:space="0" w:color="000000"/>
-              <w:bottom w:val="single" w:sz="4" w:space="0" w:color="000000"/>
-              <w:insideH w:val="single" w:sz="4" w:space="0" w:color="000000"/>
-              <w:right w:val="nil"/>
-              <w:insideV w:val="nil"/>
-            </w:tcBorders>
-            <w:shd w:fill="auto" w:val="clear"/>
-            <w:tcMar>
-              <w:left w:w="103" w:type="dxa"/>
+            <w:tcW w:w="1950" w:type="dxa"/>
+            <w:tcBorders>
+              <w:top w:val="single" w:sz="4" w:space="0" w:color="000001"/>
+              <w:left w:val="single" w:sz="4" w:space="0" w:color="000001"/>
+              <w:bottom w:val="single" w:sz="4" w:space="0" w:color="000001"/>
+              <w:insideH w:val="single" w:sz="4" w:space="0" w:color="000001"/>
+              <w:right w:val="nil"/>
+              <w:insideV w:val="nil"/>
+            </w:tcBorders>
+            <w:shd w:fill="FFFFFF" w:val="clear"/>
+            <w:tcMar>
+              <w:left w:w="98" w:type="dxa"/>
             </w:tcMar>
           </w:tcPr>
           <w:p>
@@ -993,16 +976,16 @@
           <w:tcPr>
             <w:tcW w:w="7277" w:type="dxa"/>
             <w:tcBorders>
-              <w:top w:val="single" w:sz="4" w:space="0" w:color="000000"/>
-              <w:left w:val="single" w:sz="4" w:space="0" w:color="000000"/>
-              <w:bottom w:val="single" w:sz="4" w:space="0" w:color="000000"/>
-              <w:insideH w:val="single" w:sz="4" w:space="0" w:color="000000"/>
-              <w:right w:val="single" w:sz="4" w:space="0" w:color="000000"/>
-              <w:insideV w:val="single" w:sz="4" w:space="0" w:color="000000"/>
-            </w:tcBorders>
-            <w:shd w:fill="auto" w:val="clear"/>
-            <w:tcMar>
-              <w:left w:w="103" w:type="dxa"/>
+              <w:top w:val="single" w:sz="4" w:space="0" w:color="000001"/>
+              <w:left w:val="single" w:sz="4" w:space="0" w:color="000001"/>
+              <w:bottom w:val="single" w:sz="4" w:space="0" w:color="000001"/>
+              <w:insideH w:val="single" w:sz="4" w:space="0" w:color="000001"/>
+              <w:right w:val="single" w:sz="4" w:space="0" w:color="000001"/>
+              <w:insideV w:val="single" w:sz="4" w:space="0" w:color="000001"/>
+            </w:tcBorders>
+            <w:shd w:fill="FFFFFF" w:val="clear"/>
+            <w:tcMar>
+              <w:left w:w="98" w:type="dxa"/>
             </w:tcMar>
           </w:tcPr>
           <w:p>
@@ -1031,18 +1014,18 @@
         </w:trPr>
         <w:tc>
           <w:tcPr>
-            <w:tcW w:w="1951" w:type="dxa"/>
-            <w:tcBorders>
-              <w:top w:val="single" w:sz="4" w:space="0" w:color="000000"/>
-              <w:left w:val="single" w:sz="4" w:space="0" w:color="000000"/>
-              <w:bottom w:val="single" w:sz="4" w:space="0" w:color="000000"/>
-              <w:insideH w:val="single" w:sz="4" w:space="0" w:color="000000"/>
-              <w:right w:val="nil"/>
-              <w:insideV w:val="nil"/>
-            </w:tcBorders>
-            <w:shd w:fill="auto" w:val="clear"/>
-            <w:tcMar>
-              <w:left w:w="103" w:type="dxa"/>
+            <w:tcW w:w="1950" w:type="dxa"/>
+            <w:tcBorders>
+              <w:top w:val="single" w:sz="4" w:space="0" w:color="000001"/>
+              <w:left w:val="single" w:sz="4" w:space="0" w:color="000001"/>
+              <w:bottom w:val="single" w:sz="4" w:space="0" w:color="000001"/>
+              <w:insideH w:val="single" w:sz="4" w:space="0" w:color="000001"/>
+              <w:right w:val="nil"/>
+              <w:insideV w:val="nil"/>
+            </w:tcBorders>
+            <w:shd w:fill="FFFFFF" w:val="clear"/>
+            <w:tcMar>
+              <w:left w:w="98" w:type="dxa"/>
             </w:tcMar>
           </w:tcPr>
           <w:p>
@@ -1068,34 +1051,34 @@
           <w:tcPr>
             <w:tcW w:w="7277" w:type="dxa"/>
             <w:tcBorders>
-              <w:top w:val="single" w:sz="4" w:space="0" w:color="000000"/>
-              <w:left w:val="single" w:sz="4" w:space="0" w:color="000000"/>
-              <w:bottom w:val="single" w:sz="4" w:space="0" w:color="000000"/>
-              <w:insideH w:val="single" w:sz="4" w:space="0" w:color="000000"/>
-              <w:right w:val="single" w:sz="4" w:space="0" w:color="000000"/>
-              <w:insideV w:val="single" w:sz="4" w:space="0" w:color="000000"/>
-            </w:tcBorders>
-            <w:shd w:fill="auto" w:val="clear"/>
-            <w:tcMar>
-              <w:left w:w="103" w:type="dxa"/>
-            </w:tcMar>
-          </w:tcPr>
-          <w:p>
-            <w:pPr>
-              <w:pStyle w:val="Normal"/>
-              <w:snapToGrid w:val="false"/>
-              <w:rPr>
-                <w:rFonts w:cs="Arial" w:ascii="Arial" w:hAnsi="Arial"/>
-                <w:sz w:val="22"/>
-                <w:szCs w:val="22"/>
-              </w:rPr>
-            </w:pPr>
-            <w:r>
-              <w:rPr>
-                <w:rFonts w:cs="Arial" w:ascii="Arial" w:hAnsi="Arial"/>
-                <w:sz w:val="22"/>
-                <w:szCs w:val="22"/>
-              </w:rPr>
+              <w:top w:val="single" w:sz="4" w:space="0" w:color="000001"/>
+              <w:left w:val="single" w:sz="4" w:space="0" w:color="000001"/>
+              <w:bottom w:val="single" w:sz="4" w:space="0" w:color="000001"/>
+              <w:insideH w:val="single" w:sz="4" w:space="0" w:color="000001"/>
+              <w:right w:val="single" w:sz="4" w:space="0" w:color="000001"/>
+              <w:insideV w:val="single" w:sz="4" w:space="0" w:color="000001"/>
+            </w:tcBorders>
+            <w:shd w:fill="FFFFFF" w:val="clear"/>
+            <w:tcMar>
+              <w:left w:w="98" w:type="dxa"/>
+            </w:tcMar>
+          </w:tcPr>
+          <w:p>
+            <w:pPr>
+              <w:pStyle w:val="Normal"/>
+              <w:rPr>
+                <w:rFonts w:cs="Arial" w:ascii="Arial" w:hAnsi="Arial"/>
+                <w:sz w:val="22"/>
+                <w:szCs w:val="22"/>
+              </w:rPr>
+            </w:pPr>
+            <w:r>
+              <w:rPr>
+                <w:rFonts w:cs="Arial" w:ascii="Arial" w:hAnsi="Arial"/>
+                <w:sz w:val="22"/>
+                <w:szCs w:val="22"/>
+              </w:rPr>
+              <w:t>2015/10/07</w:t>
             </w:r>
           </w:p>
         </w:tc>
@@ -1138,28 +1121,28 @@
     <w:tbl>
       <w:tblPr>
         <w:jc w:val="left"/>
-        <w:tblInd w:w="-27" w:type="dxa"/>
+        <w:tblInd w:w="-42" w:type="dxa"/>
         <w:tblBorders>
-          <w:top w:val="single" w:sz="6" w:space="0" w:color="000000"/>
-          <w:left w:val="single" w:sz="12" w:space="0" w:color="000000"/>
-          <w:bottom w:val="single" w:sz="6" w:space="0" w:color="000000"/>
-          <w:insideH w:val="single" w:sz="6" w:space="0" w:color="000000"/>
+          <w:top w:val="single" w:sz="6" w:space="0" w:color="000001"/>
+          <w:left w:val="single" w:sz="12" w:space="0" w:color="000001"/>
+          <w:bottom w:val="single" w:sz="6" w:space="0" w:color="000001"/>
+          <w:insideH w:val="single" w:sz="6" w:space="0" w:color="000001"/>
           <w:right w:val="nil"/>
           <w:insideV w:val="nil"/>
         </w:tblBorders>
         <w:tblCellMar>
           <w:top w:w="0" w:type="dxa"/>
-          <w:left w:w="93" w:type="dxa"/>
+          <w:left w:w="78" w:type="dxa"/>
           <w:bottom w:w="0" w:type="dxa"/>
           <w:right w:w="108" w:type="dxa"/>
         </w:tblCellMar>
       </w:tblPr>
       <w:tblGrid>
-        <w:gridCol w:w="1083"/>
-        <w:gridCol w:w="2126"/>
+        <w:gridCol w:w="1082"/>
+        <w:gridCol w:w="2125"/>
         <w:gridCol w:w="2461"/>
-        <w:gridCol w:w="1224"/>
-        <w:gridCol w:w="2358"/>
+        <w:gridCol w:w="1223"/>
+        <w:gridCol w:w="2361"/>
       </w:tblGrid>
       <w:tr>
         <w:trPr>
@@ -1168,18 +1151,18 @@
         </w:trPr>
         <w:tc>
           <w:tcPr>
-            <w:tcW w:w="1083" w:type="dxa"/>
-            <w:tcBorders>
-              <w:top w:val="single" w:sz="6" w:space="0" w:color="000000"/>
-              <w:left w:val="single" w:sz="12" w:space="0" w:color="000000"/>
-              <w:bottom w:val="single" w:sz="6" w:space="0" w:color="000000"/>
-              <w:insideH w:val="single" w:sz="6" w:space="0" w:color="000000"/>
+            <w:tcW w:w="1082" w:type="dxa"/>
+            <w:tcBorders>
+              <w:top w:val="single" w:sz="6" w:space="0" w:color="000001"/>
+              <w:left w:val="single" w:sz="12" w:space="0" w:color="000001"/>
+              <w:bottom w:val="single" w:sz="6" w:space="0" w:color="000001"/>
+              <w:insideH w:val="single" w:sz="6" w:space="0" w:color="000001"/>
               <w:right w:val="nil"/>
               <w:insideV w:val="nil"/>
             </w:tcBorders>
             <w:shd w:fill="B8CCE4" w:val="clear"/>
             <w:tcMar>
-              <w:left w:w="93" w:type="dxa"/>
+              <w:left w:w="78" w:type="dxa"/>
             </w:tcMar>
           </w:tcPr>
           <w:p>
@@ -1208,18 +1191,18 @@
         </w:tc>
         <w:tc>
           <w:tcPr>
-            <w:tcW w:w="2126" w:type="dxa"/>
-            <w:tcBorders>
-              <w:top w:val="single" w:sz="6" w:space="0" w:color="000000"/>
-              <w:left w:val="single" w:sz="6" w:space="0" w:color="000000"/>
-              <w:bottom w:val="single" w:sz="6" w:space="0" w:color="000000"/>
-              <w:insideH w:val="single" w:sz="6" w:space="0" w:color="000000"/>
+            <w:tcW w:w="2125" w:type="dxa"/>
+            <w:tcBorders>
+              <w:top w:val="single" w:sz="6" w:space="0" w:color="000001"/>
+              <w:left w:val="single" w:sz="6" w:space="0" w:color="000001"/>
+              <w:bottom w:val="single" w:sz="6" w:space="0" w:color="000001"/>
+              <w:insideH w:val="single" w:sz="6" w:space="0" w:color="000001"/>
               <w:right w:val="nil"/>
               <w:insideV w:val="nil"/>
             </w:tcBorders>
             <w:shd w:fill="B8CCE4" w:val="clear"/>
             <w:tcMar>
-              <w:left w:w="100" w:type="dxa"/>
+              <w:left w:w="92" w:type="dxa"/>
             </w:tcMar>
           </w:tcPr>
           <w:p>
@@ -1250,22 +1233,21 @@
           <w:tcPr>
             <w:tcW w:w="2461" w:type="dxa"/>
             <w:tcBorders>
-              <w:top w:val="single" w:sz="6" w:space="0" w:color="000000"/>
-              <w:left w:val="single" w:sz="6" w:space="0" w:color="000000"/>
-              <w:bottom w:val="single" w:sz="6" w:space="0" w:color="000000"/>
-              <w:insideH w:val="single" w:sz="6" w:space="0" w:color="000000"/>
+              <w:top w:val="single" w:sz="6" w:space="0" w:color="000001"/>
+              <w:left w:val="single" w:sz="6" w:space="0" w:color="000001"/>
+              <w:bottom w:val="single" w:sz="6" w:space="0" w:color="000001"/>
+              <w:insideH w:val="single" w:sz="6" w:space="0" w:color="000001"/>
               <w:right w:val="nil"/>
               <w:insideV w:val="nil"/>
             </w:tcBorders>
             <w:shd w:fill="B8CCE4" w:val="clear"/>
             <w:tcMar>
-              <w:left w:w="100" w:type="dxa"/>
-            </w:tcMar>
-          </w:tcPr>
-          <w:p>
-            <w:pPr>
-              <w:pStyle w:val="Normal"/>
-              <w:snapToGrid w:val="false"/>
+              <w:left w:w="92" w:type="dxa"/>
+            </w:tcMar>
+          </w:tcPr>
+          <w:p>
+            <w:pPr>
+              <w:pStyle w:val="Normal"/>
               <w:rPr>
                 <w:rFonts w:cs="Arial" w:ascii="Arial" w:hAnsi="Arial"/>
                 <w:b/>
@@ -1330,18 +1312,18 @@
         </w:tc>
         <w:tc>
           <w:tcPr>
-            <w:tcW w:w="1224" w:type="dxa"/>
-            <w:tcBorders>
-              <w:top w:val="single" w:sz="6" w:space="0" w:color="000000"/>
-              <w:left w:val="single" w:sz="12" w:space="0" w:color="000000"/>
-              <w:bottom w:val="single" w:sz="6" w:space="0" w:color="000000"/>
-              <w:insideH w:val="single" w:sz="6" w:space="0" w:color="000000"/>
+            <w:tcW w:w="1223" w:type="dxa"/>
+            <w:tcBorders>
+              <w:top w:val="single" w:sz="6" w:space="0" w:color="000001"/>
+              <w:left w:val="single" w:sz="12" w:space="0" w:color="000001"/>
+              <w:bottom w:val="single" w:sz="6" w:space="0" w:color="000001"/>
+              <w:insideH w:val="single" w:sz="6" w:space="0" w:color="000001"/>
               <w:right w:val="nil"/>
               <w:insideV w:val="nil"/>
             </w:tcBorders>
             <w:shd w:fill="B8CCE4" w:val="clear"/>
             <w:tcMar>
-              <w:left w:w="93" w:type="dxa"/>
+              <w:left w:w="78" w:type="dxa"/>
             </w:tcMar>
           </w:tcPr>
           <w:p>
@@ -1412,24 +1394,23 @@
         </w:tc>
         <w:tc>
           <w:tcPr>
-            <w:tcW w:w="2358" w:type="dxa"/>
-            <w:tcBorders>
-              <w:top w:val="single" w:sz="6" w:space="0" w:color="000000"/>
-              <w:left w:val="single" w:sz="12" w:space="0" w:color="000000"/>
-              <w:bottom w:val="single" w:sz="6" w:space="0" w:color="000000"/>
-              <w:insideH w:val="single" w:sz="6" w:space="0" w:color="000000"/>
-              <w:right w:val="single" w:sz="12" w:space="0" w:color="000000"/>
-              <w:insideV w:val="single" w:sz="12" w:space="0" w:color="000000"/>
+            <w:tcW w:w="2361" w:type="dxa"/>
+            <w:tcBorders>
+              <w:top w:val="single" w:sz="6" w:space="0" w:color="000001"/>
+              <w:left w:val="single" w:sz="12" w:space="0" w:color="000001"/>
+              <w:bottom w:val="single" w:sz="6" w:space="0" w:color="000001"/>
+              <w:insideH w:val="single" w:sz="6" w:space="0" w:color="000001"/>
+              <w:right w:val="single" w:sz="12" w:space="0" w:color="000001"/>
+              <w:insideV w:val="single" w:sz="12" w:space="0" w:color="000001"/>
             </w:tcBorders>
             <w:shd w:fill="B8CCE4" w:val="clear"/>
             <w:tcMar>
-              <w:left w:w="93" w:type="dxa"/>
-            </w:tcMar>
-          </w:tcPr>
-          <w:p>
-            <w:pPr>
-              <w:pStyle w:val="Normal"/>
-              <w:snapToGrid w:val="false"/>
+              <w:left w:w="78" w:type="dxa"/>
+            </w:tcMar>
+          </w:tcPr>
+          <w:p>
+            <w:pPr>
+              <w:pStyle w:val="Normal"/>
               <w:rPr>
                 <w:rFonts w:cs="Arial" w:ascii="Arial" w:hAnsi="Arial"/>
                 <w:b/>
@@ -1478,18 +1459,18 @@
         </w:trPr>
         <w:tc>
           <w:tcPr>
-            <w:tcW w:w="1083" w:type="dxa"/>
-            <w:tcBorders>
-              <w:top w:val="single" w:sz="6" w:space="0" w:color="000000"/>
-              <w:left w:val="single" w:sz="12" w:space="0" w:color="000000"/>
-              <w:bottom w:val="single" w:sz="6" w:space="0" w:color="000000"/>
-              <w:insideH w:val="single" w:sz="6" w:space="0" w:color="000000"/>
-              <w:right w:val="nil"/>
-              <w:insideV w:val="nil"/>
-            </w:tcBorders>
-            <w:shd w:fill="auto" w:val="clear"/>
-            <w:tcMar>
-              <w:left w:w="93" w:type="dxa"/>
+            <w:tcW w:w="1082" w:type="dxa"/>
+            <w:tcBorders>
+              <w:top w:val="single" w:sz="6" w:space="0" w:color="000001"/>
+              <w:left w:val="single" w:sz="12" w:space="0" w:color="000001"/>
+              <w:bottom w:val="single" w:sz="6" w:space="0" w:color="000001"/>
+              <w:insideH w:val="single" w:sz="6" w:space="0" w:color="000001"/>
+              <w:right w:val="nil"/>
+              <w:insideV w:val="nil"/>
+            </w:tcBorders>
+            <w:shd w:fill="FFFFFF" w:val="clear"/>
+            <w:tcMar>
+              <w:left w:w="78" w:type="dxa"/>
             </w:tcMar>
           </w:tcPr>
           <w:p>
@@ -1509,43 +1490,35 @@
                 <w:sz w:val="22"/>
                 <w:szCs w:val="22"/>
               </w:rPr>
-              <w:t>1</w:t>
-            </w:r>
-          </w:p>
-        </w:tc>
-        <w:tc>
-          <w:tcPr>
-            <w:tcW w:w="2126" w:type="dxa"/>
-            <w:tcBorders>
-              <w:top w:val="single" w:sz="6" w:space="0" w:color="000000"/>
-              <w:left w:val="single" w:sz="6" w:space="0" w:color="000000"/>
-              <w:bottom w:val="single" w:sz="6" w:space="0" w:color="000000"/>
-              <w:insideH w:val="single" w:sz="6" w:space="0" w:color="000000"/>
-              <w:right w:val="nil"/>
-              <w:insideV w:val="nil"/>
-            </w:tcBorders>
-            <w:shd w:fill="auto" w:val="clear"/>
-            <w:tcMar>
-              <w:left w:w="100" w:type="dxa"/>
+              <w:t>01</w:t>
+            </w:r>
+          </w:p>
+        </w:tc>
+        <w:tc>
+          <w:tcPr>
+            <w:tcW w:w="2125" w:type="dxa"/>
+            <w:tcBorders>
+              <w:top w:val="single" w:sz="6" w:space="0" w:color="000001"/>
+              <w:left w:val="single" w:sz="6" w:space="0" w:color="000001"/>
+              <w:bottom w:val="single" w:sz="6" w:space="0" w:color="000001"/>
+              <w:insideH w:val="single" w:sz="6" w:space="0" w:color="000001"/>
+              <w:right w:val="nil"/>
+              <w:insideV w:val="nil"/>
+            </w:tcBorders>
+            <w:shd w:fill="FFFFFF" w:val="clear"/>
+            <w:tcMar>
+              <w:left w:w="92" w:type="dxa"/>
             </w:tcMar>
           </w:tcPr>
           <w:p>
             <w:pPr>
               <w:pStyle w:val="Normal"/>
               <w:spacing w:before="120" w:after="120"/>
-              <w:rPr>
-                <w:rFonts w:cs="Arial" w:ascii="Arial" w:hAnsi="Arial"/>
-                <w:sz w:val="22"/>
-                <w:szCs w:val="22"/>
-              </w:rPr>
-            </w:pPr>
-            <w:r>
-              <w:rPr>
-                <w:rFonts w:cs="Arial" w:ascii="Arial" w:hAnsi="Arial"/>
-                <w:sz w:val="22"/>
-                <w:szCs w:val="22"/>
-              </w:rPr>
-              <w:t>Create Manuscript</w:t>
+              <w:rPr/>
+            </w:pPr>
+            <w:r>
+              <w:rPr/>
+              <w:t>testTitleExists</w:t>
             </w:r>
           </w:p>
         </w:tc>
@@ -1553,16 +1526,16 @@
           <w:tcPr>
             <w:tcW w:w="2461" w:type="dxa"/>
             <w:tcBorders>
-              <w:top w:val="single" w:sz="6" w:space="0" w:color="000000"/>
-              <w:left w:val="single" w:sz="6" w:space="0" w:color="000000"/>
-              <w:bottom w:val="single" w:sz="6" w:space="0" w:color="000000"/>
-              <w:insideH w:val="single" w:sz="6" w:space="0" w:color="000000"/>
-              <w:right w:val="nil"/>
-              <w:insideV w:val="nil"/>
-            </w:tcBorders>
-            <w:shd w:fill="auto" w:val="clear"/>
-            <w:tcMar>
-              <w:left w:w="100" w:type="dxa"/>
+              <w:top w:val="single" w:sz="6" w:space="0" w:color="000001"/>
+              <w:left w:val="single" w:sz="6" w:space="0" w:color="000001"/>
+              <w:bottom w:val="single" w:sz="6" w:space="0" w:color="000001"/>
+              <w:insideH w:val="single" w:sz="6" w:space="0" w:color="000001"/>
+              <w:right w:val="nil"/>
+              <w:insideV w:val="nil"/>
+            </w:tcBorders>
+            <w:shd w:fill="FFFFFF" w:val="clear"/>
+            <w:tcMar>
+              <w:left w:w="92" w:type="dxa"/>
             </w:tcMar>
           </w:tcPr>
           <w:p>
@@ -1581,24 +1554,32 @@
                 <w:sz w:val="22"/>
                 <w:szCs w:val="22"/>
               </w:rPr>
-              <w:t>Manuscript persists to database</w:t>
-            </w:r>
-          </w:p>
-        </w:tc>
-        <w:tc>
-          <w:tcPr>
-            <w:tcW w:w="1224" w:type="dxa"/>
-            <w:tcBorders>
-              <w:top w:val="single" w:sz="6" w:space="0" w:color="000000"/>
-              <w:left w:val="single" w:sz="12" w:space="0" w:color="000000"/>
-              <w:bottom w:val="single" w:sz="6" w:space="0" w:color="000000"/>
-              <w:insideH w:val="single" w:sz="6" w:space="0" w:color="000000"/>
-              <w:right w:val="nil"/>
-              <w:insideV w:val="nil"/>
-            </w:tcBorders>
-            <w:shd w:fill="auto" w:val="clear"/>
-            <w:tcMar>
-              <w:left w:w="93" w:type="dxa"/>
+              <w:t>“</w:t>
+            </w:r>
+            <w:r>
+              <w:rPr>
+                <w:rFonts w:cs="Arial" w:ascii="Arial" w:hAnsi="Arial"/>
+                <w:sz w:val="22"/>
+                <w:szCs w:val="22"/>
+              </w:rPr>
+              <w:t>true”</w:t>
+            </w:r>
+          </w:p>
+        </w:tc>
+        <w:tc>
+          <w:tcPr>
+            <w:tcW w:w="1223" w:type="dxa"/>
+            <w:tcBorders>
+              <w:top w:val="single" w:sz="6" w:space="0" w:color="000001"/>
+              <w:left w:val="single" w:sz="12" w:space="0" w:color="000001"/>
+              <w:bottom w:val="single" w:sz="6" w:space="0" w:color="000001"/>
+              <w:insideH w:val="single" w:sz="6" w:space="0" w:color="000001"/>
+              <w:right w:val="nil"/>
+              <w:insideV w:val="nil"/>
+            </w:tcBorders>
+            <w:shd w:fill="FFFFFF" w:val="clear"/>
+            <w:tcMar>
+              <w:left w:w="78" w:type="dxa"/>
             </w:tcMar>
           </w:tcPr>
           <w:p>
@@ -1618,30 +1599,37 @@
                 <w:sz w:val="22"/>
                 <w:szCs w:val="22"/>
               </w:rPr>
-              <w:t>PASS</w:t>
-            </w:r>
-          </w:p>
-        </w:tc>
-        <w:tc>
-          <w:tcPr>
-            <w:tcW w:w="2358" w:type="dxa"/>
-            <w:tcBorders>
-              <w:top w:val="single" w:sz="6" w:space="0" w:color="000000"/>
-              <w:left w:val="single" w:sz="12" w:space="0" w:color="000000"/>
-              <w:bottom w:val="single" w:sz="6" w:space="0" w:color="000000"/>
-              <w:insideH w:val="single" w:sz="6" w:space="0" w:color="000000"/>
-              <w:right w:val="single" w:sz="12" w:space="0" w:color="000000"/>
-              <w:insideV w:val="single" w:sz="12" w:space="0" w:color="000000"/>
-            </w:tcBorders>
-            <w:shd w:fill="auto" w:val="clear"/>
-            <w:tcMar>
-              <w:left w:w="93" w:type="dxa"/>
-            </w:tcMar>
-          </w:tcPr>
-          <w:p>
-            <w:pPr>
-              <w:pStyle w:val="Normal"/>
-              <w:snapToGrid w:val="false"/>
+              <w:t>“</w:t>
+            </w:r>
+            <w:r>
+              <w:rPr>
+                <w:rFonts w:cs="Arial" w:ascii="Arial" w:hAnsi="Arial"/>
+                <w:sz w:val="22"/>
+                <w:szCs w:val="22"/>
+              </w:rPr>
+              <w:t>true”</w:t>
+            </w:r>
+          </w:p>
+        </w:tc>
+        <w:tc>
+          <w:tcPr>
+            <w:tcW w:w="2361" w:type="dxa"/>
+            <w:tcBorders>
+              <w:top w:val="single" w:sz="6" w:space="0" w:color="000001"/>
+              <w:left w:val="single" w:sz="12" w:space="0" w:color="000001"/>
+              <w:bottom w:val="single" w:sz="6" w:space="0" w:color="000001"/>
+              <w:insideH w:val="single" w:sz="6" w:space="0" w:color="000001"/>
+              <w:right w:val="single" w:sz="12" w:space="0" w:color="000001"/>
+              <w:insideV w:val="single" w:sz="12" w:space="0" w:color="000001"/>
+            </w:tcBorders>
+            <w:shd w:fill="FFFFFF" w:val="clear"/>
+            <w:tcMar>
+              <w:left w:w="78" w:type="dxa"/>
+            </w:tcMar>
+          </w:tcPr>
+          <w:p>
+            <w:pPr>
+              <w:pStyle w:val="Normal"/>
               <w:spacing w:before="120" w:after="120"/>
               <w:jc w:val="both"/>
               <w:rPr>
@@ -1656,6 +1644,7 @@
                 <w:sz w:val="22"/>
                 <w:szCs w:val="22"/>
               </w:rPr>
+              <w:t>PASS</w:t>
             </w:r>
           </w:p>
         </w:tc>
@@ -1666,18 +1655,18 @@
         </w:trPr>
         <w:tc>
           <w:tcPr>
-            <w:tcW w:w="1083" w:type="dxa"/>
-            <w:tcBorders>
-              <w:top w:val="single" w:sz="6" w:space="0" w:color="000000"/>
-              <w:left w:val="single" w:sz="12" w:space="0" w:color="000000"/>
-              <w:bottom w:val="single" w:sz="6" w:space="0" w:color="000000"/>
-              <w:insideH w:val="single" w:sz="6" w:space="0" w:color="000000"/>
-              <w:right w:val="nil"/>
-              <w:insideV w:val="nil"/>
-            </w:tcBorders>
-            <w:shd w:fill="auto" w:val="clear"/>
-            <w:tcMar>
-              <w:left w:w="93" w:type="dxa"/>
+            <w:tcW w:w="1082" w:type="dxa"/>
+            <w:tcBorders>
+              <w:top w:val="single" w:sz="6" w:space="0" w:color="000001"/>
+              <w:left w:val="single" w:sz="12" w:space="0" w:color="000001"/>
+              <w:bottom w:val="single" w:sz="6" w:space="0" w:color="000001"/>
+              <w:insideH w:val="single" w:sz="6" w:space="0" w:color="000001"/>
+              <w:right w:val="nil"/>
+              <w:insideV w:val="nil"/>
+            </w:tcBorders>
+            <w:shd w:fill="FFFFFF" w:val="clear"/>
+            <w:tcMar>
+              <w:left w:w="78" w:type="dxa"/>
             </w:tcMar>
           </w:tcPr>
           <w:p>
@@ -1697,43 +1686,35 @@
                 <w:sz w:val="22"/>
                 <w:szCs w:val="22"/>
               </w:rPr>
-              <w:t>2</w:t>
-            </w:r>
-          </w:p>
-        </w:tc>
-        <w:tc>
-          <w:tcPr>
-            <w:tcW w:w="2126" w:type="dxa"/>
-            <w:tcBorders>
-              <w:top w:val="single" w:sz="6" w:space="0" w:color="000000"/>
-              <w:left w:val="single" w:sz="6" w:space="0" w:color="000000"/>
-              <w:bottom w:val="single" w:sz="6" w:space="0" w:color="000000"/>
-              <w:insideH w:val="single" w:sz="6" w:space="0" w:color="000000"/>
-              <w:right w:val="nil"/>
-              <w:insideV w:val="nil"/>
-            </w:tcBorders>
-            <w:shd w:fill="auto" w:val="clear"/>
-            <w:tcMar>
-              <w:left w:w="100" w:type="dxa"/>
+              <w:t>02</w:t>
+            </w:r>
+          </w:p>
+        </w:tc>
+        <w:tc>
+          <w:tcPr>
+            <w:tcW w:w="2125" w:type="dxa"/>
+            <w:tcBorders>
+              <w:top w:val="single" w:sz="6" w:space="0" w:color="000001"/>
+              <w:left w:val="single" w:sz="6" w:space="0" w:color="000001"/>
+              <w:bottom w:val="single" w:sz="6" w:space="0" w:color="000001"/>
+              <w:insideH w:val="single" w:sz="6" w:space="0" w:color="000001"/>
+              <w:right w:val="nil"/>
+              <w:insideV w:val="nil"/>
+            </w:tcBorders>
+            <w:shd w:fill="FFFFFF" w:val="clear"/>
+            <w:tcMar>
+              <w:left w:w="92" w:type="dxa"/>
             </w:tcMar>
           </w:tcPr>
           <w:p>
             <w:pPr>
               <w:pStyle w:val="Normal"/>
               <w:spacing w:before="120" w:after="120"/>
-              <w:rPr>
-                <w:rFonts w:cs="Arial" w:ascii="Arial" w:hAnsi="Arial"/>
-                <w:sz w:val="22"/>
-                <w:szCs w:val="22"/>
-              </w:rPr>
-            </w:pPr>
-            <w:r>
-              <w:rPr>
-                <w:rFonts w:cs="Arial" w:ascii="Arial" w:hAnsi="Arial"/>
-                <w:sz w:val="22"/>
-                <w:szCs w:val="22"/>
-              </w:rPr>
-              <w:t>Edit Manuscript</w:t>
+              <w:rPr/>
+            </w:pPr>
+            <w:r>
+              <w:rPr/>
+              <w:t>testLink</w:t>
             </w:r>
           </w:p>
         </w:tc>
@@ -1741,16 +1722,16 @@
           <w:tcPr>
             <w:tcW w:w="2461" w:type="dxa"/>
             <w:tcBorders>
-              <w:top w:val="single" w:sz="6" w:space="0" w:color="000000"/>
-              <w:left w:val="single" w:sz="6" w:space="0" w:color="000000"/>
-              <w:bottom w:val="single" w:sz="6" w:space="0" w:color="000000"/>
-              <w:insideH w:val="single" w:sz="6" w:space="0" w:color="000000"/>
-              <w:right w:val="nil"/>
-              <w:insideV w:val="nil"/>
-            </w:tcBorders>
-            <w:shd w:fill="auto" w:val="clear"/>
-            <w:tcMar>
-              <w:left w:w="100" w:type="dxa"/>
+              <w:top w:val="single" w:sz="6" w:space="0" w:color="000001"/>
+              <w:left w:val="single" w:sz="6" w:space="0" w:color="000001"/>
+              <w:bottom w:val="single" w:sz="6" w:space="0" w:color="000001"/>
+              <w:insideH w:val="single" w:sz="6" w:space="0" w:color="000001"/>
+              <w:right w:val="nil"/>
+              <w:insideV w:val="nil"/>
+            </w:tcBorders>
+            <w:shd w:fill="FFFFFF" w:val="clear"/>
+            <w:tcMar>
+              <w:left w:w="92" w:type="dxa"/>
             </w:tcMar>
           </w:tcPr>
           <w:p>
@@ -1769,24 +1750,32 @@
                 <w:sz w:val="22"/>
                 <w:szCs w:val="22"/>
               </w:rPr>
-              <w:t>Changes are made to manuscript</w:t>
-            </w:r>
-          </w:p>
-        </w:tc>
-        <w:tc>
-          <w:tcPr>
-            <w:tcW w:w="1224" w:type="dxa"/>
-            <w:tcBorders>
-              <w:top w:val="single" w:sz="6" w:space="0" w:color="000000"/>
-              <w:left w:val="single" w:sz="12" w:space="0" w:color="000000"/>
-              <w:bottom w:val="single" w:sz="6" w:space="0" w:color="000000"/>
-              <w:insideH w:val="single" w:sz="6" w:space="0" w:color="000000"/>
-              <w:right w:val="nil"/>
-              <w:insideV w:val="nil"/>
-            </w:tcBorders>
-            <w:shd w:fill="auto" w:val="clear"/>
-            <w:tcMar>
-              <w:left w:w="93" w:type="dxa"/>
+              <w:t>“</w:t>
+            </w:r>
+            <w:r>
+              <w:rPr>
+                <w:rFonts w:cs="Arial" w:ascii="Arial" w:hAnsi="Arial"/>
+                <w:sz w:val="22"/>
+                <w:szCs w:val="22"/>
+              </w:rPr>
+              <w:t>write”</w:t>
+            </w:r>
+          </w:p>
+        </w:tc>
+        <w:tc>
+          <w:tcPr>
+            <w:tcW w:w="1223" w:type="dxa"/>
+            <w:tcBorders>
+              <w:top w:val="single" w:sz="6" w:space="0" w:color="000001"/>
+              <w:left w:val="single" w:sz="12" w:space="0" w:color="000001"/>
+              <w:bottom w:val="single" w:sz="6" w:space="0" w:color="000001"/>
+              <w:insideH w:val="single" w:sz="6" w:space="0" w:color="000001"/>
+              <w:right w:val="nil"/>
+              <w:insideV w:val="nil"/>
+            </w:tcBorders>
+            <w:shd w:fill="FFFFFF" w:val="clear"/>
+            <w:tcMar>
+              <w:left w:w="78" w:type="dxa"/>
             </w:tcMar>
           </w:tcPr>
           <w:p>
@@ -1806,30 +1795,37 @@
                 <w:sz w:val="22"/>
                 <w:szCs w:val="22"/>
               </w:rPr>
-              <w:t>PASS</w:t>
-            </w:r>
-          </w:p>
-        </w:tc>
-        <w:tc>
-          <w:tcPr>
-            <w:tcW w:w="2358" w:type="dxa"/>
-            <w:tcBorders>
-              <w:top w:val="single" w:sz="6" w:space="0" w:color="000000"/>
-              <w:left w:val="single" w:sz="12" w:space="0" w:color="000000"/>
-              <w:bottom w:val="single" w:sz="6" w:space="0" w:color="000000"/>
-              <w:insideH w:val="single" w:sz="6" w:space="0" w:color="000000"/>
-              <w:right w:val="single" w:sz="12" w:space="0" w:color="000000"/>
-              <w:insideV w:val="single" w:sz="12" w:space="0" w:color="000000"/>
-            </w:tcBorders>
-            <w:shd w:fill="auto" w:val="clear"/>
-            <w:tcMar>
-              <w:left w:w="93" w:type="dxa"/>
-            </w:tcMar>
-          </w:tcPr>
-          <w:p>
-            <w:pPr>
-              <w:pStyle w:val="Normal"/>
-              <w:snapToGrid w:val="false"/>
+              <w:t>“</w:t>
+            </w:r>
+            <w:r>
+              <w:rPr>
+                <w:rFonts w:cs="Arial" w:ascii="Arial" w:hAnsi="Arial"/>
+                <w:sz w:val="22"/>
+                <w:szCs w:val="22"/>
+              </w:rPr>
+              <w:t>write”</w:t>
+            </w:r>
+          </w:p>
+        </w:tc>
+        <w:tc>
+          <w:tcPr>
+            <w:tcW w:w="2361" w:type="dxa"/>
+            <w:tcBorders>
+              <w:top w:val="single" w:sz="6" w:space="0" w:color="000001"/>
+              <w:left w:val="single" w:sz="12" w:space="0" w:color="000001"/>
+              <w:bottom w:val="single" w:sz="6" w:space="0" w:color="000001"/>
+              <w:insideH w:val="single" w:sz="6" w:space="0" w:color="000001"/>
+              <w:right w:val="single" w:sz="12" w:space="0" w:color="000001"/>
+              <w:insideV w:val="single" w:sz="12" w:space="0" w:color="000001"/>
+            </w:tcBorders>
+            <w:shd w:fill="FFFFFF" w:val="clear"/>
+            <w:tcMar>
+              <w:left w:w="78" w:type="dxa"/>
+            </w:tcMar>
+          </w:tcPr>
+          <w:p>
+            <w:pPr>
+              <w:pStyle w:val="Normal"/>
               <w:spacing w:before="120" w:after="120"/>
               <w:jc w:val="both"/>
               <w:rPr>
@@ -1844,6 +1840,7 @@
                 <w:sz w:val="22"/>
                 <w:szCs w:val="22"/>
               </w:rPr>
+              <w:t>PASS</w:t>
             </w:r>
           </w:p>
         </w:tc>
@@ -1854,18 +1851,18 @@
         </w:trPr>
         <w:tc>
           <w:tcPr>
-            <w:tcW w:w="1083" w:type="dxa"/>
-            <w:tcBorders>
-              <w:top w:val="single" w:sz="6" w:space="0" w:color="000000"/>
-              <w:left w:val="single" w:sz="12" w:space="0" w:color="000000"/>
-              <w:bottom w:val="single" w:sz="6" w:space="0" w:color="000000"/>
-              <w:insideH w:val="single" w:sz="6" w:space="0" w:color="000000"/>
-              <w:right w:val="nil"/>
-              <w:insideV w:val="nil"/>
-            </w:tcBorders>
-            <w:shd w:fill="auto" w:val="clear"/>
-            <w:tcMar>
-              <w:left w:w="93" w:type="dxa"/>
+            <w:tcW w:w="1082" w:type="dxa"/>
+            <w:tcBorders>
+              <w:top w:val="single" w:sz="6" w:space="0" w:color="000001"/>
+              <w:left w:val="single" w:sz="12" w:space="0" w:color="000001"/>
+              <w:bottom w:val="single" w:sz="6" w:space="0" w:color="000001"/>
+              <w:insideH w:val="single" w:sz="6" w:space="0" w:color="000001"/>
+              <w:right w:val="nil"/>
+              <w:insideV w:val="nil"/>
+            </w:tcBorders>
+            <w:shd w:fill="FFFFFF" w:val="clear"/>
+            <w:tcMar>
+              <w:left w:w="78" w:type="dxa"/>
             </w:tcMar>
           </w:tcPr>
           <w:p>
@@ -1885,24 +1882,24 @@
                 <w:sz w:val="22"/>
                 <w:szCs w:val="22"/>
               </w:rPr>
-              <w:t>3</w:t>
-            </w:r>
-          </w:p>
-        </w:tc>
-        <w:tc>
-          <w:tcPr>
-            <w:tcW w:w="2126" w:type="dxa"/>
-            <w:tcBorders>
-              <w:top w:val="single" w:sz="6" w:space="0" w:color="000000"/>
-              <w:left w:val="single" w:sz="6" w:space="0" w:color="000000"/>
-              <w:bottom w:val="single" w:sz="6" w:space="0" w:color="000000"/>
-              <w:insideH w:val="single" w:sz="6" w:space="0" w:color="000000"/>
-              <w:right w:val="nil"/>
-              <w:insideV w:val="nil"/>
-            </w:tcBorders>
-            <w:shd w:fill="auto" w:val="clear"/>
-            <w:tcMar>
-              <w:left w:w="100" w:type="dxa"/>
+              <w:t>03</w:t>
+            </w:r>
+          </w:p>
+        </w:tc>
+        <w:tc>
+          <w:tcPr>
+            <w:tcW w:w="2125" w:type="dxa"/>
+            <w:tcBorders>
+              <w:top w:val="single" w:sz="6" w:space="0" w:color="000001"/>
+              <w:left w:val="single" w:sz="6" w:space="0" w:color="000001"/>
+              <w:bottom w:val="single" w:sz="6" w:space="0" w:color="000001"/>
+              <w:insideH w:val="single" w:sz="6" w:space="0" w:color="000001"/>
+              <w:right w:val="nil"/>
+              <w:insideV w:val="nil"/>
+            </w:tcBorders>
+            <w:shd w:fill="FFFFFF" w:val="clear"/>
+            <w:tcMar>
+              <w:left w:w="92" w:type="dxa"/>
             </w:tcMar>
           </w:tcPr>
           <w:p>
@@ -1921,7 +1918,7 @@
                 <w:sz w:val="22"/>
                 <w:szCs w:val="22"/>
               </w:rPr>
-              <w:t>View Manuscript</w:t>
+              <w:t>testLockBookToUser</w:t>
             </w:r>
           </w:p>
         </w:tc>
@@ -1929,16 +1926,16 @@
           <w:tcPr>
             <w:tcW w:w="2461" w:type="dxa"/>
             <w:tcBorders>
-              <w:top w:val="single" w:sz="6" w:space="0" w:color="000000"/>
-              <w:left w:val="single" w:sz="6" w:space="0" w:color="000000"/>
-              <w:bottom w:val="single" w:sz="6" w:space="0" w:color="000000"/>
-              <w:insideH w:val="single" w:sz="6" w:space="0" w:color="000000"/>
-              <w:right w:val="nil"/>
-              <w:insideV w:val="nil"/>
-            </w:tcBorders>
-            <w:shd w:fill="auto" w:val="clear"/>
-            <w:tcMar>
-              <w:left w:w="100" w:type="dxa"/>
+              <w:top w:val="single" w:sz="6" w:space="0" w:color="000001"/>
+              <w:left w:val="single" w:sz="6" w:space="0" w:color="000001"/>
+              <w:bottom w:val="single" w:sz="6" w:space="0" w:color="000001"/>
+              <w:insideH w:val="single" w:sz="6" w:space="0" w:color="000001"/>
+              <w:right w:val="nil"/>
+              <w:insideV w:val="nil"/>
+            </w:tcBorders>
+            <w:shd w:fill="FFFFFF" w:val="clear"/>
+            <w:tcMar>
+              <w:left w:w="92" w:type="dxa"/>
             </w:tcMar>
           </w:tcPr>
           <w:p>
@@ -1957,24 +1954,40 @@
                 <w:sz w:val="22"/>
                 <w:szCs w:val="22"/>
               </w:rPr>
-              <w:t>Manuscript is returned</w:t>
-            </w:r>
-          </w:p>
-        </w:tc>
-        <w:tc>
-          <w:tcPr>
-            <w:tcW w:w="1224" w:type="dxa"/>
-            <w:tcBorders>
-              <w:top w:val="single" w:sz="6" w:space="0" w:color="000000"/>
-              <w:left w:val="single" w:sz="12" w:space="0" w:color="000000"/>
-              <w:bottom w:val="single" w:sz="6" w:space="0" w:color="000000"/>
-              <w:insideH w:val="single" w:sz="6" w:space="0" w:color="000000"/>
-              <w:right w:val="nil"/>
-              <w:insideV w:val="nil"/>
-            </w:tcBorders>
-            <w:shd w:fill="auto" w:val="clear"/>
-            <w:tcMar>
-              <w:left w:w="93" w:type="dxa"/>
+              <w:t>“</w:t>
+            </w:r>
+            <w:r>
+              <w:rPr>
+                <w:rFonts w:cs="Arial" w:ascii="Arial" w:hAnsi="Arial"/>
+                <w:sz w:val="22"/>
+                <w:szCs w:val="22"/>
+              </w:rPr>
+              <w:t>success</w:t>
+            </w:r>
+            <w:r>
+              <w:rPr>
+                <w:rFonts w:cs="Arial" w:ascii="Arial" w:hAnsi="Arial"/>
+                <w:sz w:val="22"/>
+                <w:szCs w:val="22"/>
+              </w:rPr>
+              <w:t>”</w:t>
+            </w:r>
+          </w:p>
+        </w:tc>
+        <w:tc>
+          <w:tcPr>
+            <w:tcW w:w="1223" w:type="dxa"/>
+            <w:tcBorders>
+              <w:top w:val="single" w:sz="6" w:space="0" w:color="000001"/>
+              <w:left w:val="single" w:sz="12" w:space="0" w:color="000001"/>
+              <w:bottom w:val="single" w:sz="6" w:space="0" w:color="000001"/>
+              <w:insideH w:val="single" w:sz="6" w:space="0" w:color="000001"/>
+              <w:right w:val="nil"/>
+              <w:insideV w:val="nil"/>
+            </w:tcBorders>
+            <w:shd w:fill="FFFFFF" w:val="clear"/>
+            <w:tcMar>
+              <w:left w:w="78" w:type="dxa"/>
             </w:tcMar>
           </w:tcPr>
           <w:p>
@@ -1994,30 +2007,45 @@
                 <w:sz w:val="22"/>
                 <w:szCs w:val="22"/>
               </w:rPr>
-              <w:t>Pending</w:t>
-            </w:r>
-          </w:p>
-        </w:tc>
-        <w:tc>
-          <w:tcPr>
-            <w:tcW w:w="2358" w:type="dxa"/>
-            <w:tcBorders>
-              <w:top w:val="single" w:sz="6" w:space="0" w:color="000000"/>
-              <w:left w:val="single" w:sz="12" w:space="0" w:color="000000"/>
-              <w:bottom w:val="single" w:sz="6" w:space="0" w:color="000000"/>
-              <w:insideH w:val="single" w:sz="6" w:space="0" w:color="000000"/>
-              <w:right w:val="single" w:sz="12" w:space="0" w:color="000000"/>
-              <w:insideV w:val="single" w:sz="12" w:space="0" w:color="000000"/>
-            </w:tcBorders>
-            <w:shd w:fill="auto" w:val="clear"/>
-            <w:tcMar>
-              <w:left w:w="93" w:type="dxa"/>
-            </w:tcMar>
-          </w:tcPr>
-          <w:p>
-            <w:pPr>
-              <w:pStyle w:val="Normal"/>
-              <w:snapToGrid w:val="false"/>
+              <w:t>“</w:t>
+            </w:r>
+            <w:r>
+              <w:rPr>
+                <w:rFonts w:cs="Arial" w:ascii="Arial" w:hAnsi="Arial"/>
+                <w:sz w:val="22"/>
+                <w:szCs w:val="22"/>
+              </w:rPr>
+              <w:t>success</w:t>
+            </w:r>
+            <w:r>
+              <w:rPr>
+                <w:rFonts w:cs="Arial" w:ascii="Arial" w:hAnsi="Arial"/>
+                <w:sz w:val="22"/>
+                <w:szCs w:val="22"/>
+              </w:rPr>
+              <w:t>”</w:t>
+            </w:r>
+          </w:p>
+        </w:tc>
+        <w:tc>
+          <w:tcPr>
+            <w:tcW w:w="2361" w:type="dxa"/>
+            <w:tcBorders>
+              <w:top w:val="single" w:sz="6" w:space="0" w:color="000001"/>
+              <w:left w:val="single" w:sz="12" w:space="0" w:color="000001"/>
+              <w:bottom w:val="single" w:sz="6" w:space="0" w:color="000001"/>
+              <w:insideH w:val="single" w:sz="6" w:space="0" w:color="000001"/>
+              <w:right w:val="single" w:sz="12" w:space="0" w:color="000001"/>
+              <w:insideV w:val="single" w:sz="12" w:space="0" w:color="000001"/>
+            </w:tcBorders>
+            <w:shd w:fill="FFFFFF" w:val="clear"/>
+            <w:tcMar>
+              <w:left w:w="78" w:type="dxa"/>
+            </w:tcMar>
+          </w:tcPr>
+          <w:p>
+            <w:pPr>
+              <w:pStyle w:val="Normal"/>
               <w:spacing w:before="120" w:after="120"/>
               <w:jc w:val="both"/>
               <w:rPr>
@@ -2032,6 +2060,7 @@
                 <w:sz w:val="22"/>
                 <w:szCs w:val="22"/>
               </w:rPr>
+              <w:t>PASS</w:t>
             </w:r>
           </w:p>
         </w:tc>
@@ -2042,18 +2071,18 @@
         </w:trPr>
         <w:tc>
           <w:tcPr>
-            <w:tcW w:w="1083" w:type="dxa"/>
+            <w:tcW w:w="1082" w:type="dxa"/>
             <w:tcBorders>
               <w:top w:val="nil"/>
-              <w:left w:val="single" w:sz="12" w:space="0" w:color="000000"/>
-              <w:bottom w:val="single" w:sz="6" w:space="0" w:color="000000"/>
-              <w:insideH w:val="single" w:sz="6" w:space="0" w:color="000000"/>
-              <w:right w:val="nil"/>
-              <w:insideV w:val="nil"/>
-            </w:tcBorders>
-            <w:shd w:fill="auto" w:val="clear"/>
-            <w:tcMar>
-              <w:left w:w="93" w:type="dxa"/>
+              <w:left w:val="single" w:sz="12" w:space="0" w:color="000001"/>
+              <w:bottom w:val="single" w:sz="6" w:space="0" w:color="000001"/>
+              <w:insideH w:val="single" w:sz="6" w:space="0" w:color="000001"/>
+              <w:right w:val="nil"/>
+              <w:insideV w:val="nil"/>
+            </w:tcBorders>
+            <w:shd w:fill="FFFFFF" w:val="clear"/>
+            <w:tcMar>
+              <w:left w:w="78" w:type="dxa"/>
             </w:tcMar>
           </w:tcPr>
           <w:p>
@@ -2073,24 +2102,24 @@
                 <w:sz w:val="22"/>
                 <w:szCs w:val="22"/>
               </w:rPr>
-              <w:t>4</w:t>
-            </w:r>
-          </w:p>
-        </w:tc>
-        <w:tc>
-          <w:tcPr>
-            <w:tcW w:w="2126" w:type="dxa"/>
+              <w:t>04</w:t>
+            </w:r>
+          </w:p>
+        </w:tc>
+        <w:tc>
+          <w:tcPr>
+            <w:tcW w:w="2125" w:type="dxa"/>
             <w:tcBorders>
               <w:top w:val="nil"/>
-              <w:left w:val="single" w:sz="6" w:space="0" w:color="000000"/>
-              <w:bottom w:val="single" w:sz="6" w:space="0" w:color="000000"/>
-              <w:insideH w:val="single" w:sz="6" w:space="0" w:color="000000"/>
-              <w:right w:val="nil"/>
-              <w:insideV w:val="nil"/>
-            </w:tcBorders>
-            <w:shd w:fill="auto" w:val="clear"/>
-            <w:tcMar>
-              <w:left w:w="100" w:type="dxa"/>
+              <w:left w:val="single" w:sz="6" w:space="0" w:color="000001"/>
+              <w:bottom w:val="single" w:sz="6" w:space="0" w:color="000001"/>
+              <w:insideH w:val="single" w:sz="6" w:space="0" w:color="000001"/>
+              <w:right w:val="nil"/>
+              <w:insideV w:val="nil"/>
+            </w:tcBorders>
+            <w:shd w:fill="FFFFFF" w:val="clear"/>
+            <w:tcMar>
+              <w:left w:w="92" w:type="dxa"/>
             </w:tcMar>
           </w:tcPr>
           <w:p>
@@ -2109,7 +2138,7 @@
                 <w:sz w:val="22"/>
                 <w:szCs w:val="22"/>
               </w:rPr>
-              <w:t>Link to Social Media</w:t>
+              <w:t>testCheckPagePermission</w:t>
             </w:r>
           </w:p>
         </w:tc>
@@ -2118,15 +2147,15 @@
             <w:tcW w:w="2461" w:type="dxa"/>
             <w:tcBorders>
               <w:top w:val="nil"/>
-              <w:left w:val="single" w:sz="6" w:space="0" w:color="000000"/>
-              <w:bottom w:val="single" w:sz="6" w:space="0" w:color="000000"/>
-              <w:insideH w:val="single" w:sz="6" w:space="0" w:color="000000"/>
-              <w:right w:val="nil"/>
-              <w:insideV w:val="nil"/>
-            </w:tcBorders>
-            <w:shd w:fill="auto" w:val="clear"/>
-            <w:tcMar>
-              <w:left w:w="100" w:type="dxa"/>
+              <w:left w:val="single" w:sz="6" w:space="0" w:color="000001"/>
+              <w:bottom w:val="single" w:sz="6" w:space="0" w:color="000001"/>
+              <w:insideH w:val="single" w:sz="6" w:space="0" w:color="000001"/>
+              <w:right w:val="nil"/>
+              <w:insideV w:val="nil"/>
+            </w:tcBorders>
+            <w:shd w:fill="FFFFFF" w:val="clear"/>
+            <w:tcMar>
+              <w:left w:w="92" w:type="dxa"/>
             </w:tcMar>
           </w:tcPr>
           <w:p>
@@ -2145,24 +2174,40 @@
                 <w:sz w:val="22"/>
                 <w:szCs w:val="22"/>
               </w:rPr>
-              <w:t>Manuscript sent to social media</w:t>
-            </w:r>
-          </w:p>
-        </w:tc>
-        <w:tc>
-          <w:tcPr>
-            <w:tcW w:w="1224" w:type="dxa"/>
+              <w:t>“</w:t>
+            </w:r>
+            <w:r>
+              <w:rPr>
+                <w:rFonts w:cs="Arial" w:ascii="Arial" w:hAnsi="Arial"/>
+                <w:sz w:val="22"/>
+                <w:szCs w:val="22"/>
+              </w:rPr>
+              <w:t>success</w:t>
+            </w:r>
+            <w:r>
+              <w:rPr>
+                <w:rFonts w:cs="Arial" w:ascii="Arial" w:hAnsi="Arial"/>
+                <w:sz w:val="22"/>
+                <w:szCs w:val="22"/>
+              </w:rPr>
+              <w:t>”</w:t>
+            </w:r>
+          </w:p>
+        </w:tc>
+        <w:tc>
+          <w:tcPr>
+            <w:tcW w:w="1223" w:type="dxa"/>
             <w:tcBorders>
               <w:top w:val="nil"/>
-              <w:left w:val="single" w:sz="12" w:space="0" w:color="000000"/>
-              <w:bottom w:val="single" w:sz="6" w:space="0" w:color="000000"/>
-              <w:insideH w:val="single" w:sz="6" w:space="0" w:color="000000"/>
-              <w:right w:val="nil"/>
-              <w:insideV w:val="nil"/>
-            </w:tcBorders>
-            <w:shd w:fill="auto" w:val="clear"/>
-            <w:tcMar>
-              <w:left w:w="93" w:type="dxa"/>
+              <w:left w:val="single" w:sz="12" w:space="0" w:color="000001"/>
+              <w:bottom w:val="single" w:sz="6" w:space="0" w:color="000001"/>
+              <w:insideH w:val="single" w:sz="6" w:space="0" w:color="000001"/>
+              <w:right w:val="nil"/>
+              <w:insideV w:val="nil"/>
+            </w:tcBorders>
+            <w:shd w:fill="FFFFFF" w:val="clear"/>
+            <w:tcMar>
+              <w:left w:w="78" w:type="dxa"/>
             </w:tcMar>
           </w:tcPr>
           <w:p>
@@ -2182,30 +2227,45 @@
                 <w:sz w:val="22"/>
                 <w:szCs w:val="22"/>
               </w:rPr>
-              <w:t>Pending</w:t>
-            </w:r>
-          </w:p>
-        </w:tc>
-        <w:tc>
-          <w:tcPr>
-            <w:tcW w:w="2358" w:type="dxa"/>
+              <w:t>“</w:t>
+            </w:r>
+            <w:r>
+              <w:rPr>
+                <w:rFonts w:cs="Arial" w:ascii="Arial" w:hAnsi="Arial"/>
+                <w:sz w:val="22"/>
+                <w:szCs w:val="22"/>
+              </w:rPr>
+              <w:t>success</w:t>
+            </w:r>
+            <w:r>
+              <w:rPr>
+                <w:rFonts w:cs="Arial" w:ascii="Arial" w:hAnsi="Arial"/>
+                <w:sz w:val="22"/>
+                <w:szCs w:val="22"/>
+              </w:rPr>
+              <w:t>”</w:t>
+            </w:r>
+          </w:p>
+        </w:tc>
+        <w:tc>
+          <w:tcPr>
+            <w:tcW w:w="2361" w:type="dxa"/>
             <w:tcBorders>
               <w:top w:val="nil"/>
-              <w:left w:val="single" w:sz="12" w:space="0" w:color="000000"/>
-              <w:bottom w:val="single" w:sz="6" w:space="0" w:color="000000"/>
-              <w:insideH w:val="single" w:sz="6" w:space="0" w:color="000000"/>
-              <w:right w:val="single" w:sz="12" w:space="0" w:color="000000"/>
-              <w:insideV w:val="single" w:sz="12" w:space="0" w:color="000000"/>
-            </w:tcBorders>
-            <w:shd w:fill="auto" w:val="clear"/>
-            <w:tcMar>
-              <w:left w:w="93" w:type="dxa"/>
-            </w:tcMar>
-          </w:tcPr>
-          <w:p>
-            <w:pPr>
-              <w:pStyle w:val="Normal"/>
-              <w:snapToGrid w:val="false"/>
+              <w:left w:val="single" w:sz="12" w:space="0" w:color="000001"/>
+              <w:bottom w:val="single" w:sz="6" w:space="0" w:color="000001"/>
+              <w:insideH w:val="single" w:sz="6" w:space="0" w:color="000001"/>
+              <w:right w:val="single" w:sz="12" w:space="0" w:color="000001"/>
+              <w:insideV w:val="single" w:sz="12" w:space="0" w:color="000001"/>
+            </w:tcBorders>
+            <w:shd w:fill="FFFFFF" w:val="clear"/>
+            <w:tcMar>
+              <w:left w:w="78" w:type="dxa"/>
+            </w:tcMar>
+          </w:tcPr>
+          <w:p>
+            <w:pPr>
+              <w:pStyle w:val="Normal"/>
               <w:spacing w:before="120" w:after="120"/>
               <w:jc w:val="both"/>
               <w:rPr>
@@ -2220,6 +2280,7 @@
                 <w:sz w:val="22"/>
                 <w:szCs w:val="22"/>
               </w:rPr>
+              <w:t>PASS</w:t>
             </w:r>
           </w:p>
         </w:tc>
@@ -2230,18 +2291,18 @@
         </w:trPr>
         <w:tc>
           <w:tcPr>
-            <w:tcW w:w="1083" w:type="dxa"/>
+            <w:tcW w:w="1082" w:type="dxa"/>
             <w:tcBorders>
               <w:top w:val="nil"/>
-              <w:left w:val="single" w:sz="12" w:space="0" w:color="000000"/>
-              <w:bottom w:val="single" w:sz="6" w:space="0" w:color="000000"/>
-              <w:insideH w:val="single" w:sz="6" w:space="0" w:color="000000"/>
-              <w:right w:val="nil"/>
-              <w:insideV w:val="nil"/>
-            </w:tcBorders>
-            <w:shd w:fill="auto" w:val="clear"/>
-            <w:tcMar>
-              <w:left w:w="93" w:type="dxa"/>
+              <w:left w:val="single" w:sz="12" w:space="0" w:color="000001"/>
+              <w:bottom w:val="single" w:sz="6" w:space="0" w:color="000001"/>
+              <w:insideH w:val="single" w:sz="6" w:space="0" w:color="000001"/>
+              <w:right w:val="nil"/>
+              <w:insideV w:val="nil"/>
+            </w:tcBorders>
+            <w:shd w:fill="FFFFFF" w:val="clear"/>
+            <w:tcMar>
+              <w:left w:w="78" w:type="dxa"/>
             </w:tcMar>
           </w:tcPr>
           <w:p>
@@ -2261,24 +2322,24 @@
                 <w:sz w:val="22"/>
                 <w:szCs w:val="22"/>
               </w:rPr>
-              <w:t>5</w:t>
-            </w:r>
-          </w:p>
-        </w:tc>
-        <w:tc>
-          <w:tcPr>
-            <w:tcW w:w="2126" w:type="dxa"/>
+              <w:t>05</w:t>
+            </w:r>
+          </w:p>
+        </w:tc>
+        <w:tc>
+          <w:tcPr>
+            <w:tcW w:w="2125" w:type="dxa"/>
             <w:tcBorders>
               <w:top w:val="nil"/>
-              <w:left w:val="single" w:sz="6" w:space="0" w:color="000000"/>
-              <w:bottom w:val="single" w:sz="6" w:space="0" w:color="000000"/>
-              <w:insideH w:val="single" w:sz="6" w:space="0" w:color="000000"/>
-              <w:right w:val="nil"/>
-              <w:insideV w:val="nil"/>
-            </w:tcBorders>
-            <w:shd w:fill="auto" w:val="clear"/>
-            <w:tcMar>
-              <w:left w:w="100" w:type="dxa"/>
+              <w:left w:val="single" w:sz="6" w:space="0" w:color="000001"/>
+              <w:bottom w:val="single" w:sz="6" w:space="0" w:color="000001"/>
+              <w:insideH w:val="single" w:sz="6" w:space="0" w:color="000001"/>
+              <w:right w:val="nil"/>
+              <w:insideV w:val="nil"/>
+            </w:tcBorders>
+            <w:shd w:fill="FFFFFF" w:val="clear"/>
+            <w:tcMar>
+              <w:left w:w="92" w:type="dxa"/>
             </w:tcMar>
           </w:tcPr>
           <w:p>
@@ -2297,7 +2358,7 @@
                 <w:sz w:val="22"/>
                 <w:szCs w:val="22"/>
               </w:rPr>
-              <w:t>Delete Manuscript</w:t>
+              <w:t>testGetUserRole</w:t>
             </w:r>
           </w:p>
         </w:tc>
@@ -2306,15 +2367,15 @@
             <w:tcW w:w="2461" w:type="dxa"/>
             <w:tcBorders>
               <w:top w:val="nil"/>
-              <w:left w:val="single" w:sz="6" w:space="0" w:color="000000"/>
-              <w:bottom w:val="single" w:sz="6" w:space="0" w:color="000000"/>
-              <w:insideH w:val="single" w:sz="6" w:space="0" w:color="000000"/>
-              <w:right w:val="nil"/>
-              <w:insideV w:val="nil"/>
-            </w:tcBorders>
-            <w:shd w:fill="auto" w:val="clear"/>
-            <w:tcMar>
-              <w:left w:w="100" w:type="dxa"/>
+              <w:left w:val="single" w:sz="6" w:space="0" w:color="000001"/>
+              <w:bottom w:val="single" w:sz="6" w:space="0" w:color="000001"/>
+              <w:insideH w:val="single" w:sz="6" w:space="0" w:color="000001"/>
+              <w:right w:val="nil"/>
+              <w:insideV w:val="nil"/>
+            </w:tcBorders>
+            <w:shd w:fill="FFFFFF" w:val="clear"/>
+            <w:tcMar>
+              <w:left w:w="92" w:type="dxa"/>
             </w:tcMar>
           </w:tcPr>
           <w:p>
@@ -2333,24 +2394,24 @@
                 <w:sz w:val="22"/>
                 <w:szCs w:val="22"/>
               </w:rPr>
-              <w:t>Manuscript removed from database</w:t>
-            </w:r>
-          </w:p>
-        </w:tc>
-        <w:tc>
-          <w:tcPr>
-            <w:tcW w:w="1224" w:type="dxa"/>
+              <w:t>NOT NULL</w:t>
+            </w:r>
+          </w:p>
+        </w:tc>
+        <w:tc>
+          <w:tcPr>
+            <w:tcW w:w="1223" w:type="dxa"/>
             <w:tcBorders>
               <w:top w:val="nil"/>
-              <w:left w:val="single" w:sz="12" w:space="0" w:color="000000"/>
-              <w:bottom w:val="single" w:sz="6" w:space="0" w:color="000000"/>
-              <w:insideH w:val="single" w:sz="6" w:space="0" w:color="000000"/>
-              <w:right w:val="nil"/>
-              <w:insideV w:val="nil"/>
-            </w:tcBorders>
-            <w:shd w:fill="auto" w:val="clear"/>
-            <w:tcMar>
-              <w:left w:w="93" w:type="dxa"/>
+              <w:left w:val="single" w:sz="12" w:space="0" w:color="000001"/>
+              <w:bottom w:val="single" w:sz="6" w:space="0" w:color="000001"/>
+              <w:insideH w:val="single" w:sz="6" w:space="0" w:color="000001"/>
+              <w:right w:val="nil"/>
+              <w:insideV w:val="nil"/>
+            </w:tcBorders>
+            <w:shd w:fill="FFFFFF" w:val="clear"/>
+            <w:tcMar>
+              <w:left w:w="78" w:type="dxa"/>
             </w:tcMar>
           </w:tcPr>
           <w:p>
@@ -2370,30 +2431,29 @@
                 <w:sz w:val="22"/>
                 <w:szCs w:val="22"/>
               </w:rPr>
-              <w:t>Pending</w:t>
-            </w:r>
-          </w:p>
-        </w:tc>
-        <w:tc>
-          <w:tcPr>
-            <w:tcW w:w="2358" w:type="dxa"/>
+              <w:t>NOT NULL</w:t>
+            </w:r>
+          </w:p>
+        </w:tc>
+        <w:tc>
+          <w:tcPr>
+            <w:tcW w:w="2361" w:type="dxa"/>
             <w:tcBorders>
               <w:top w:val="nil"/>
-              <w:left w:val="single" w:sz="12" w:space="0" w:color="000000"/>
-              <w:bottom w:val="single" w:sz="6" w:space="0" w:color="000000"/>
-              <w:insideH w:val="single" w:sz="6" w:space="0" w:color="000000"/>
-              <w:right w:val="single" w:sz="12" w:space="0" w:color="000000"/>
-              <w:insideV w:val="single" w:sz="12" w:space="0" w:color="000000"/>
-            </w:tcBorders>
-            <w:shd w:fill="auto" w:val="clear"/>
-            <w:tcMar>
-              <w:left w:w="93" w:type="dxa"/>
-            </w:tcMar>
-          </w:tcPr>
-          <w:p>
-            <w:pPr>
-              <w:pStyle w:val="Normal"/>
-              <w:snapToGrid w:val="false"/>
+              <w:left w:val="single" w:sz="12" w:space="0" w:color="000001"/>
+              <w:bottom w:val="single" w:sz="6" w:space="0" w:color="000001"/>
+              <w:insideH w:val="single" w:sz="6" w:space="0" w:color="000001"/>
+              <w:right w:val="single" w:sz="12" w:space="0" w:color="000001"/>
+              <w:insideV w:val="single" w:sz="12" w:space="0" w:color="000001"/>
+            </w:tcBorders>
+            <w:shd w:fill="FFFFFF" w:val="clear"/>
+            <w:tcMar>
+              <w:left w:w="78" w:type="dxa"/>
+            </w:tcMar>
+          </w:tcPr>
+          <w:p>
+            <w:pPr>
+              <w:pStyle w:val="Normal"/>
               <w:spacing w:before="120" w:after="120"/>
               <w:jc w:val="both"/>
               <w:rPr>
@@ -2408,6 +2468,7 @@
                 <w:sz w:val="22"/>
                 <w:szCs w:val="22"/>
               </w:rPr>
+              <w:t>PASS</w:t>
             </w:r>
           </w:p>
         </w:tc>
@@ -2418,18 +2479,18 @@
         </w:trPr>
         <w:tc>
           <w:tcPr>
-            <w:tcW w:w="1083" w:type="dxa"/>
+            <w:tcW w:w="1082" w:type="dxa"/>
             <w:tcBorders>
               <w:top w:val="nil"/>
-              <w:left w:val="single" w:sz="12" w:space="0" w:color="000000"/>
-              <w:bottom w:val="single" w:sz="6" w:space="0" w:color="000000"/>
-              <w:insideH w:val="single" w:sz="6" w:space="0" w:color="000000"/>
-              <w:right w:val="nil"/>
-              <w:insideV w:val="nil"/>
-            </w:tcBorders>
-            <w:shd w:fill="auto" w:val="clear"/>
-            <w:tcMar>
-              <w:left w:w="93" w:type="dxa"/>
+              <w:left w:val="single" w:sz="12" w:space="0" w:color="000001"/>
+              <w:bottom w:val="single" w:sz="6" w:space="0" w:color="000001"/>
+              <w:insideH w:val="single" w:sz="6" w:space="0" w:color="000001"/>
+              <w:right w:val="nil"/>
+              <w:insideV w:val="nil"/>
+            </w:tcBorders>
+            <w:shd w:fill="FFFFFF" w:val="clear"/>
+            <w:tcMar>
+              <w:left w:w="78" w:type="dxa"/>
             </w:tcMar>
           </w:tcPr>
           <w:p>
@@ -2449,24 +2510,24 @@
                 <w:sz w:val="22"/>
                 <w:szCs w:val="22"/>
               </w:rPr>
-              <w:t>6</w:t>
-            </w:r>
-          </w:p>
-        </w:tc>
-        <w:tc>
-          <w:tcPr>
-            <w:tcW w:w="2126" w:type="dxa"/>
+              <w:t>06</w:t>
+            </w:r>
+          </w:p>
+        </w:tc>
+        <w:tc>
+          <w:tcPr>
+            <w:tcW w:w="2125" w:type="dxa"/>
             <w:tcBorders>
               <w:top w:val="nil"/>
-              <w:left w:val="single" w:sz="6" w:space="0" w:color="000000"/>
-              <w:bottom w:val="single" w:sz="6" w:space="0" w:color="000000"/>
-              <w:insideH w:val="single" w:sz="6" w:space="0" w:color="000000"/>
-              <w:right w:val="nil"/>
-              <w:insideV w:val="nil"/>
-            </w:tcBorders>
-            <w:shd w:fill="auto" w:val="clear"/>
-            <w:tcMar>
-              <w:left w:w="100" w:type="dxa"/>
+              <w:left w:val="single" w:sz="6" w:space="0" w:color="000001"/>
+              <w:bottom w:val="single" w:sz="6" w:space="0" w:color="000001"/>
+              <w:insideH w:val="single" w:sz="6" w:space="0" w:color="000001"/>
+              <w:right w:val="nil"/>
+              <w:insideV w:val="nil"/>
+            </w:tcBorders>
+            <w:shd w:fill="FFFFFF" w:val="clear"/>
+            <w:tcMar>
+              <w:left w:w="92" w:type="dxa"/>
             </w:tcMar>
           </w:tcPr>
           <w:p>
@@ -2485,7 +2546,7 @@
                 <w:sz w:val="22"/>
                 <w:szCs w:val="22"/>
               </w:rPr>
-              <w:t>Send Manuscript</w:t>
+              <w:t>testBooksFuzzy</w:t>
             </w:r>
           </w:p>
         </w:tc>
@@ -2494,15 +2555,15 @@
             <w:tcW w:w="2461" w:type="dxa"/>
             <w:tcBorders>
               <w:top w:val="nil"/>
-              <w:left w:val="single" w:sz="6" w:space="0" w:color="000000"/>
-              <w:bottom w:val="single" w:sz="6" w:space="0" w:color="000000"/>
-              <w:insideH w:val="single" w:sz="6" w:space="0" w:color="000000"/>
-              <w:right w:val="nil"/>
-              <w:insideV w:val="nil"/>
-            </w:tcBorders>
-            <w:shd w:fill="auto" w:val="clear"/>
-            <w:tcMar>
-              <w:left w:w="100" w:type="dxa"/>
+              <w:left w:val="single" w:sz="6" w:space="0" w:color="000001"/>
+              <w:bottom w:val="single" w:sz="6" w:space="0" w:color="000001"/>
+              <w:insideH w:val="single" w:sz="6" w:space="0" w:color="000001"/>
+              <w:right w:val="nil"/>
+              <w:insideV w:val="nil"/>
+            </w:tcBorders>
+            <w:shd w:fill="FFFFFF" w:val="clear"/>
+            <w:tcMar>
+              <w:left w:w="92" w:type="dxa"/>
             </w:tcMar>
           </w:tcPr>
           <w:p>
@@ -2521,24 +2582,40 @@
                 <w:sz w:val="22"/>
                 <w:szCs w:val="22"/>
               </w:rPr>
-              <w:t>Manuscript is sent to another user</w:t>
-            </w:r>
-          </w:p>
-        </w:tc>
-        <w:tc>
-          <w:tcPr>
-            <w:tcW w:w="1224" w:type="dxa"/>
+              <w:t>“</w:t>
+            </w:r>
+            <w:r>
+              <w:rPr>
+                <w:rFonts w:cs="Arial" w:ascii="Arial" w:hAnsi="Arial"/>
+                <w:sz w:val="22"/>
+                <w:szCs w:val="22"/>
+              </w:rPr>
+              <w:t>success</w:t>
+            </w:r>
+            <w:r>
+              <w:rPr>
+                <w:rFonts w:cs="Arial" w:ascii="Arial" w:hAnsi="Arial"/>
+                <w:sz w:val="22"/>
+                <w:szCs w:val="22"/>
+              </w:rPr>
+              <w:t>”</w:t>
+            </w:r>
+          </w:p>
+        </w:tc>
+        <w:tc>
+          <w:tcPr>
+            <w:tcW w:w="1223" w:type="dxa"/>
             <w:tcBorders>
               <w:top w:val="nil"/>
-              <w:left w:val="single" w:sz="12" w:space="0" w:color="000000"/>
-              <w:bottom w:val="single" w:sz="6" w:space="0" w:color="000000"/>
-              <w:insideH w:val="single" w:sz="6" w:space="0" w:color="000000"/>
-              <w:right w:val="nil"/>
-              <w:insideV w:val="nil"/>
-            </w:tcBorders>
-            <w:shd w:fill="auto" w:val="clear"/>
-            <w:tcMar>
-              <w:left w:w="93" w:type="dxa"/>
+              <w:left w:val="single" w:sz="12" w:space="0" w:color="000001"/>
+              <w:bottom w:val="single" w:sz="6" w:space="0" w:color="000001"/>
+              <w:insideH w:val="single" w:sz="6" w:space="0" w:color="000001"/>
+              <w:right w:val="nil"/>
+              <w:insideV w:val="nil"/>
+            </w:tcBorders>
+            <w:shd w:fill="FFFFFF" w:val="clear"/>
+            <w:tcMar>
+              <w:left w:w="78" w:type="dxa"/>
             </w:tcMar>
           </w:tcPr>
           <w:p>
@@ -2558,30 +2635,45 @@
                 <w:sz w:val="22"/>
                 <w:szCs w:val="22"/>
               </w:rPr>
-              <w:t>Pending</w:t>
-            </w:r>
-          </w:p>
-        </w:tc>
-        <w:tc>
-          <w:tcPr>
-            <w:tcW w:w="2358" w:type="dxa"/>
+              <w:t>“</w:t>
+            </w:r>
+            <w:r>
+              <w:rPr>
+                <w:rFonts w:cs="Arial" w:ascii="Arial" w:hAnsi="Arial"/>
+                <w:sz w:val="22"/>
+                <w:szCs w:val="22"/>
+              </w:rPr>
+              <w:t>success</w:t>
+            </w:r>
+            <w:r>
+              <w:rPr>
+                <w:rFonts w:cs="Arial" w:ascii="Arial" w:hAnsi="Arial"/>
+                <w:sz w:val="22"/>
+                <w:szCs w:val="22"/>
+              </w:rPr>
+              <w:t>”</w:t>
+            </w:r>
+          </w:p>
+        </w:tc>
+        <w:tc>
+          <w:tcPr>
+            <w:tcW w:w="2361" w:type="dxa"/>
             <w:tcBorders>
               <w:top w:val="nil"/>
-              <w:left w:val="single" w:sz="12" w:space="0" w:color="000000"/>
-              <w:bottom w:val="single" w:sz="6" w:space="0" w:color="000000"/>
-              <w:insideH w:val="single" w:sz="6" w:space="0" w:color="000000"/>
-              <w:right w:val="single" w:sz="12" w:space="0" w:color="000000"/>
-              <w:insideV w:val="single" w:sz="12" w:space="0" w:color="000000"/>
-            </w:tcBorders>
-            <w:shd w:fill="auto" w:val="clear"/>
-            <w:tcMar>
-              <w:left w:w="93" w:type="dxa"/>
-            </w:tcMar>
-          </w:tcPr>
-          <w:p>
-            <w:pPr>
-              <w:pStyle w:val="Normal"/>
-              <w:snapToGrid w:val="false"/>
+              <w:left w:val="single" w:sz="12" w:space="0" w:color="000001"/>
+              <w:bottom w:val="single" w:sz="6" w:space="0" w:color="000001"/>
+              <w:insideH w:val="single" w:sz="6" w:space="0" w:color="000001"/>
+              <w:right w:val="single" w:sz="12" w:space="0" w:color="000001"/>
+              <w:insideV w:val="single" w:sz="12" w:space="0" w:color="000001"/>
+            </w:tcBorders>
+            <w:shd w:fill="FFFFFF" w:val="clear"/>
+            <w:tcMar>
+              <w:left w:w="78" w:type="dxa"/>
+            </w:tcMar>
+          </w:tcPr>
+          <w:p>
+            <w:pPr>
+              <w:pStyle w:val="Normal"/>
               <w:spacing w:before="120" w:after="120"/>
               <w:jc w:val="both"/>
               <w:rPr>
@@ -2596,6 +2688,179 @@
                 <w:sz w:val="22"/>
                 <w:szCs w:val="22"/>
               </w:rPr>
+              <w:t>PASS</w:t>
+            </w:r>
+          </w:p>
+        </w:tc>
+      </w:tr>
+      <w:tr>
+        <w:trPr>
+          <w:cantSplit w:val="true"/>
+        </w:trPr>
+        <w:tc>
+          <w:tcPr>
+            <w:tcW w:w="1082" w:type="dxa"/>
+            <w:tcBorders>
+              <w:top w:val="nil"/>
+              <w:left w:val="single" w:sz="12" w:space="0" w:color="000001"/>
+              <w:bottom w:val="single" w:sz="6" w:space="0" w:color="000001"/>
+              <w:insideH w:val="single" w:sz="6" w:space="0" w:color="000001"/>
+              <w:right w:val="nil"/>
+              <w:insideV w:val="nil"/>
+            </w:tcBorders>
+            <w:shd w:fill="FFFFFF" w:val="clear"/>
+            <w:tcMar>
+              <w:left w:w="78" w:type="dxa"/>
+            </w:tcMar>
+          </w:tcPr>
+          <w:p>
+            <w:pPr>
+              <w:pStyle w:val="Normal"/>
+              <w:spacing w:before="120" w:after="120"/>
+              <w:jc w:val="both"/>
+              <w:rPr/>
+            </w:pPr>
+            <w:r>
+              <w:rPr/>
+              <w:t>07</w:t>
+            </w:r>
+          </w:p>
+        </w:tc>
+        <w:tc>
+          <w:tcPr>
+            <w:tcW w:w="2125" w:type="dxa"/>
+            <w:tcBorders>
+              <w:top w:val="nil"/>
+              <w:left w:val="single" w:sz="6" w:space="0" w:color="000001"/>
+              <w:bottom w:val="single" w:sz="6" w:space="0" w:color="000001"/>
+              <w:insideH w:val="single" w:sz="6" w:space="0" w:color="000001"/>
+              <w:right w:val="nil"/>
+              <w:insideV w:val="nil"/>
+            </w:tcBorders>
+            <w:shd w:fill="FFFFFF" w:val="clear"/>
+            <w:tcMar>
+              <w:left w:w="92" w:type="dxa"/>
+            </w:tcMar>
+          </w:tcPr>
+          <w:p>
+            <w:pPr>
+              <w:pStyle w:val="Normal"/>
+              <w:spacing w:before="120" w:after="120"/>
+              <w:rPr/>
+            </w:pPr>
+            <w:r>
+              <w:rPr/>
+              <w:t>testClean_Delete</w:t>
+            </w:r>
+          </w:p>
+        </w:tc>
+        <w:tc>
+          <w:tcPr>
+            <w:tcW w:w="2461" w:type="dxa"/>
+            <w:tcBorders>
+              <w:top w:val="nil"/>
+              <w:left w:val="single" w:sz="6" w:space="0" w:color="000001"/>
+              <w:bottom w:val="single" w:sz="6" w:space="0" w:color="000001"/>
+              <w:insideH w:val="single" w:sz="6" w:space="0" w:color="000001"/>
+              <w:right w:val="nil"/>
+              <w:insideV w:val="nil"/>
+            </w:tcBorders>
+            <w:shd w:fill="FFFFFF" w:val="clear"/>
+            <w:tcMar>
+              <w:left w:w="92" w:type="dxa"/>
+            </w:tcMar>
+          </w:tcPr>
+          <w:p>
+            <w:pPr>
+              <w:pStyle w:val="Normal"/>
+              <w:spacing w:before="120" w:after="120"/>
+              <w:rPr/>
+            </w:pPr>
+            <w:r>
+              <w:rPr/>
+              <w:t>“</w:t>
+            </w:r>
+            <w:r>
+              <w:rPr/>
+              <w:t>success</w:t>
+            </w:r>
+            <w:r>
+              <w:rPr/>
+              <w:t>”</w:t>
+            </w:r>
+          </w:p>
+        </w:tc>
+        <w:tc>
+          <w:tcPr>
+            <w:tcW w:w="1223" w:type="dxa"/>
+            <w:tcBorders>
+              <w:top w:val="nil"/>
+              <w:left w:val="single" w:sz="12" w:space="0" w:color="000001"/>
+              <w:bottom w:val="single" w:sz="6" w:space="0" w:color="000001"/>
+              <w:insideH w:val="single" w:sz="6" w:space="0" w:color="000001"/>
+              <w:right w:val="nil"/>
+              <w:insideV w:val="nil"/>
+            </w:tcBorders>
+            <w:shd w:fill="FFFFFF" w:val="clear"/>
+            <w:tcMar>
+              <w:left w:w="78" w:type="dxa"/>
+            </w:tcMar>
+          </w:tcPr>
+          <w:p>
+            <w:pPr>
+              <w:pStyle w:val="Normal"/>
+              <w:spacing w:before="120" w:after="120"/>
+              <w:jc w:val="both"/>
+              <w:rPr/>
+            </w:pPr>
+            <w:r>
+              <w:rPr/>
+              <w:t>“</w:t>
+            </w:r>
+            <w:r>
+              <w:rPr/>
+              <w:t>success</w:t>
+            </w:r>
+            <w:r>
+              <w:rPr/>
+              <w:t>”</w:t>
+            </w:r>
+          </w:p>
+        </w:tc>
+        <w:tc>
+          <w:tcPr>
+            <w:tcW w:w="2361" w:type="dxa"/>
+            <w:tcBorders>
+              <w:top w:val="nil"/>
+              <w:left w:val="single" w:sz="12" w:space="0" w:color="000001"/>
+              <w:bottom w:val="single" w:sz="6" w:space="0" w:color="000001"/>
+              <w:insideH w:val="single" w:sz="6" w:space="0" w:color="000001"/>
+              <w:right w:val="single" w:sz="12" w:space="0" w:color="000001"/>
+              <w:insideV w:val="single" w:sz="12" w:space="0" w:color="000001"/>
+            </w:tcBorders>
+            <w:shd w:fill="FFFFFF" w:val="clear"/>
+            <w:tcMar>
+              <w:left w:w="78" w:type="dxa"/>
+            </w:tcMar>
+          </w:tcPr>
+          <w:p>
+            <w:pPr>
+              <w:pStyle w:val="Normal"/>
+              <w:spacing w:before="120" w:after="120"/>
+              <w:jc w:val="both"/>
+              <w:rPr>
+                <w:rFonts w:cs="Arial" w:ascii="Arial" w:hAnsi="Arial"/>
+                <w:sz w:val="22"/>
+                <w:szCs w:val="22"/>
+              </w:rPr>
+            </w:pPr>
+            <w:r>
+              <w:rPr>
+                <w:rFonts w:cs="Arial" w:ascii="Arial" w:hAnsi="Arial"/>
+                <w:sz w:val="22"/>
+                <w:szCs w:val="22"/>
+              </w:rPr>
+              <w:t>PASS</w:t>
             </w:r>
           </w:p>
         </w:tc>
@@ -2657,7 +2922,7 @@
         <w:pStyle w:val="Heading5"/>
         <w:numPr>
           <w:ilvl w:val="4"/>
-          <w:numId w:val="2"/>
+          <w:numId w:val="1"/>
         </w:numPr>
         <w:rPr/>
       </w:pPr>
@@ -2668,22 +2933,11 @@
     <w:p>
       <w:pPr>
         <w:pStyle w:val="Normal"/>
-        <w:autoSpaceDE w:val="false"/>
         <w:jc w:val="center"/>
-        <w:rPr>
-          <w:rFonts w:cs="Arial" w:ascii="Arial" w:hAnsi="Arial"/>
-          <w:sz w:val="22"/>
-          <w:szCs w:val="22"/>
-          <w:lang w:val="en-US"/>
-        </w:rPr>
+        <w:rPr/>
       </w:pPr>
       <w:r>
-        <w:rPr>
-          <w:rFonts w:cs="Arial" w:ascii="Arial" w:hAnsi="Arial"/>
-          <w:sz w:val="22"/>
-          <w:szCs w:val="22"/>
-          <w:lang w:val="en-US"/>
-        </w:rPr>
+        <w:rPr/>
       </w:r>
     </w:p>
     <w:sectPr>
@@ -2695,7 +2949,7 @@
       <w:pgNumType w:fmt="decimal"/>
       <w:formProt w:val="false"/>
       <w:textDirection w:val="lrTb"/>
-      <w:docGrid w:type="default" w:linePitch="360" w:charSpace="0"/>
+      <w:docGrid w:type="default" w:linePitch="360" w:charSpace="4294961151"/>
     </w:sectPr>
   </w:body>
 </w:document>
@@ -2750,10 +3004,10 @@
   </w:p>
   <w:p>
     <w:pPr>
-      <w:pStyle w:val="Footer1"/>
+      <w:pStyle w:val="Footer"/>
       <w:jc w:val="right"/>
       <w:rPr>
-        <w:rFonts w:cs="Arial"/>
+        <w:rFonts w:cs="Arial" w:ascii="Arial" w:hAnsi="Arial"/>
         <w:sz w:val="18"/>
         <w:szCs w:val="18"/>
       </w:rPr>
@@ -2768,7 +3022,7 @@
     </w:r>
     <w:r>
       <w:rPr>
-        <w:rFonts w:cs="Arial"/>
+        <w:rFonts w:cs="Arial" w:ascii="Arial" w:hAnsi="Arial"/>
         <w:sz w:val="18"/>
         <w:szCs w:val="18"/>
       </w:rPr>
@@ -2796,14 +3050,14 @@
     </w:r>
     <w:r>
       <w:rPr>
-        <w:rFonts w:cs="Arial"/>
+        <w:rFonts w:cs="Arial" w:ascii="Arial" w:hAnsi="Arial"/>
         <w:sz w:val="18"/>
         <w:szCs w:val="18"/>
       </w:rPr>
       <w:fldChar w:fldCharType="begin"/>
     </w:r>
     <w:r>
-      <w:instrText> NUMPAGES \*Arabic </w:instrText>
+      <w:instrText> NUMPAGES </w:instrText>
     </w:r>
     <w:r>
       <w:fldChar w:fldCharType="separate"/>
@@ -2843,7 +3097,6 @@
       <w:tabs>
         <w:tab w:val="center" w:pos="5220" w:leader="none"/>
       </w:tabs>
-      <w:autoSpaceDE w:val="false"/>
       <w:rPr>
         <w:rFonts w:cs="Arial" w:ascii="Arial" w:hAnsi="Arial"/>
         <w:b/>
@@ -2880,7 +3133,6 @@
       <w:tabs>
         <w:tab w:val="left" w:pos="7920" w:leader="none"/>
       </w:tabs>
-      <w:autoSpaceDE w:val="false"/>
       <w:rPr>
         <w:rFonts w:cs="Arial" w:ascii="Arial" w:hAnsi="Arial"/>
         <w:b/>
@@ -2916,7 +3168,6 @@
       <w:pPr>
         <w:ind w:left="432" w:hanging="432"/>
       </w:pPr>
-      <w:rPr/>
     </w:lvl>
     <w:lvl w:ilvl="1">
       <w:start w:val="1"/>
@@ -2927,7 +3178,6 @@
       <w:pPr>
         <w:ind w:left="576" w:hanging="576"/>
       </w:pPr>
-      <w:rPr/>
     </w:lvl>
     <w:lvl w:ilvl="2">
       <w:start w:val="1"/>
@@ -2938,7 +3188,6 @@
       <w:pPr>
         <w:ind w:left="720" w:hanging="720"/>
       </w:pPr>
-      <w:rPr/>
     </w:lvl>
     <w:lvl w:ilvl="3">
       <w:start w:val="1"/>
@@ -2949,7 +3198,6 @@
       <w:pPr>
         <w:ind w:left="864" w:hanging="864"/>
       </w:pPr>
-      <w:rPr/>
     </w:lvl>
     <w:lvl w:ilvl="4">
       <w:start w:val="1"/>
@@ -2960,7 +3208,6 @@
       <w:pPr>
         <w:ind w:left="1008" w:hanging="1008"/>
       </w:pPr>
-      <w:rPr/>
     </w:lvl>
     <w:lvl w:ilvl="5">
       <w:start w:val="1"/>
@@ -2971,7 +3218,6 @@
       <w:pPr>
         <w:ind w:left="1152" w:hanging="1152"/>
       </w:pPr>
-      <w:rPr/>
     </w:lvl>
     <w:lvl w:ilvl="6">
       <w:start w:val="1"/>
@@ -2982,7 +3228,6 @@
       <w:pPr>
         <w:ind w:left="1296" w:hanging="1296"/>
       </w:pPr>
-      <w:rPr/>
     </w:lvl>
     <w:lvl w:ilvl="7">
       <w:start w:val="1"/>
@@ -2993,7 +3238,6 @@
       <w:pPr>
         <w:ind w:left="1440" w:hanging="1440"/>
       </w:pPr>
-      <w:rPr/>
     </w:lvl>
     <w:lvl w:ilvl="8">
       <w:start w:val="1"/>
@@ -3004,7 +3248,6 @@
       <w:pPr>
         <w:ind w:left="1584" w:hanging="1584"/>
       </w:pPr>
-      <w:rPr/>
     </w:lvl>
   </w:abstractNum>
   <w:abstractNum w:abstractNumId="2">
@@ -3015,9 +3258,11 @@
       <w:lvlText w:val=""/>
       <w:lvlJc w:val="left"/>
       <w:pPr>
+        <w:tabs>
+          <w:tab w:val="num" w:pos="432"/>
+        </w:tabs>
         <w:ind w:left="432" w:hanging="432"/>
       </w:pPr>
-      <w:rPr/>
     </w:lvl>
     <w:lvl w:ilvl="1">
       <w:start w:val="1"/>
@@ -3026,9 +3271,11 @@
       <w:lvlText w:val=""/>
       <w:lvlJc w:val="left"/>
       <w:pPr>
+        <w:tabs>
+          <w:tab w:val="num" w:pos="576"/>
+        </w:tabs>
         <w:ind w:left="576" w:hanging="576"/>
       </w:pPr>
-      <w:rPr/>
     </w:lvl>
     <w:lvl w:ilvl="2">
       <w:start w:val="1"/>
@@ -3037,9 +3284,11 @@
       <w:lvlText w:val=""/>
       <w:lvlJc w:val="left"/>
       <w:pPr>
+        <w:tabs>
+          <w:tab w:val="num" w:pos="720"/>
+        </w:tabs>
         <w:ind w:left="720" w:hanging="720"/>
       </w:pPr>
-      <w:rPr/>
     </w:lvl>
     <w:lvl w:ilvl="3">
       <w:start w:val="1"/>
@@ -3048,9 +3297,11 @@
       <w:lvlText w:val=""/>
       <w:lvlJc w:val="left"/>
       <w:pPr>
+        <w:tabs>
+          <w:tab w:val="num" w:pos="864"/>
+        </w:tabs>
         <w:ind w:left="864" w:hanging="864"/>
       </w:pPr>
-      <w:rPr/>
     </w:lvl>
     <w:lvl w:ilvl="4">
       <w:start w:val="1"/>
@@ -3059,9 +3310,11 @@
       <w:lvlText w:val=""/>
       <w:lvlJc w:val="left"/>
       <w:pPr>
+        <w:tabs>
+          <w:tab w:val="num" w:pos="1008"/>
+        </w:tabs>
         <w:ind w:left="1008" w:hanging="1008"/>
       </w:pPr>
-      <w:rPr/>
     </w:lvl>
     <w:lvl w:ilvl="5">
       <w:start w:val="1"/>
@@ -3070,9 +3323,11 @@
       <w:lvlText w:val=""/>
       <w:lvlJc w:val="left"/>
       <w:pPr>
+        <w:tabs>
+          <w:tab w:val="num" w:pos="1152"/>
+        </w:tabs>
         <w:ind w:left="1152" w:hanging="1152"/>
       </w:pPr>
-      <w:rPr/>
     </w:lvl>
     <w:lvl w:ilvl="6">
       <w:start w:val="1"/>
@@ -3081,9 +3336,11 @@
       <w:lvlText w:val=""/>
       <w:lvlJc w:val="left"/>
       <w:pPr>
+        <w:tabs>
+          <w:tab w:val="num" w:pos="1296"/>
+        </w:tabs>
         <w:ind w:left="1296" w:hanging="1296"/>
       </w:pPr>
-      <w:rPr/>
     </w:lvl>
     <w:lvl w:ilvl="7">
       <w:start w:val="1"/>
@@ -3092,9 +3349,11 @@
       <w:lvlText w:val=""/>
       <w:lvlJc w:val="left"/>
       <w:pPr>
+        <w:tabs>
+          <w:tab w:val="num" w:pos="1440"/>
+        </w:tabs>
         <w:ind w:left="1440" w:hanging="1440"/>
       </w:pPr>
-      <w:rPr/>
     </w:lvl>
     <w:lvl w:ilvl="8">
       <w:start w:val="1"/>
@@ -3103,9 +3362,11 @@
       <w:lvlText w:val=""/>
       <w:lvlJc w:val="left"/>
       <w:pPr>
+        <w:tabs>
+          <w:tab w:val="num" w:pos="1584"/>
+        </w:tabs>
         <w:ind w:left="1584" w:hanging="1584"/>
       </w:pPr>
-      <w:rPr/>
     </w:lvl>
   </w:abstractNum>
   <w:num w:numId="1">
@@ -3137,14 +3398,13 @@
     <w:pPr>
       <w:widowControl/>
       <w:suppressAutoHyphens w:val="true"/>
-      <w:kinsoku w:val="true"/>
-      <w:overflowPunct w:val="true"/>
-      <w:autoSpaceDE w:val="true"/>
+      <w:overflowPunct w:val="false"/>
       <w:bidi w:val="0"/>
+      <w:jc w:val="left"/>
     </w:pPr>
     <w:rPr>
       <w:rFonts w:ascii="Times New Roman" w:hAnsi="Times New Roman" w:eastAsia="Times New Roman" w:cs="Times New Roman"/>
-      <w:color w:val="auto"/>
+      <w:color w:val="00000A"/>
       <w:sz w:val="24"/>
       <w:szCs w:val="24"/>
       <w:lang w:val="en-GB" w:eastAsia="zh-CN" w:bidi="ar-SA"/>
@@ -3156,13 +3416,7 @@
     <w:next w:val="Normal"/>
     <w:pPr>
       <w:keepNext/>
-      <w:numPr>
-        <w:ilvl w:val="0"/>
-        <w:numId w:val="2"/>
-      </w:numPr>
-      <w:autoSpaceDE w:val="false"/>
       <w:spacing w:lineRule="atLeast" w:line="240"/>
-      <w:outlineLvl w:val="0"/>
       <w:outlineLvl w:val="0"/>
     </w:pPr>
     <w:rPr>
@@ -3178,11 +3432,6 @@
     <w:next w:val="Normal"/>
     <w:pPr>
       <w:keepNext/>
-      <w:numPr>
-        <w:ilvl w:val="1"/>
-        <w:numId w:val="2"/>
-      </w:numPr>
-      <w:outlineLvl w:val="1"/>
       <w:outlineLvl w:val="1"/>
     </w:pPr>
     <w:rPr>
@@ -3196,14 +3445,7 @@
   <w:style w:type="paragraph" w:styleId="Heading5">
     <w:name w:val="Heading 5"/>
     <w:basedOn w:val="Normal"/>
-    <w:next w:val="NormalIndent"/>
     <w:pPr>
-      <w:numPr>
-        <w:ilvl w:val="4"/>
-        <w:numId w:val="2"/>
-      </w:numPr>
-      <w:autoSpaceDE w:val="false"/>
-      <w:outlineLvl w:val="4"/>
       <w:outlineLvl w:val="4"/>
     </w:pPr>
     <w:rPr>
@@ -3296,10 +3538,12 @@
     <w:basedOn w:val="Normal"/>
     <w:next w:val="TextBody"/>
     <w:pPr>
-      <w:autoSpaceDE w:val="false"/>
+      <w:keepNext/>
+      <w:spacing w:before="240" w:after="120"/>
       <w:jc w:val="center"/>
     </w:pPr>
     <w:rPr>
+      <w:rFonts w:ascii="Liberation Sans" w:hAnsi="Liberation Sans" w:eastAsia="Droid Sans Fallback" w:cs="FreeSans"/>
       <w:b/>
       <w:bCs/>
       <w:sz w:val="28"/>
@@ -3363,38 +3607,25 @@
     <w:basedOn w:val="Normal"/>
     <w:pPr>
       <w:tabs>
-        <w:tab w:val="center" w:pos="4153" w:leader="none"/>
-        <w:tab w:val="right" w:pos="8306" w:leader="none"/>
+        <w:tab w:val="center" w:pos="4320" w:leader="none"/>
+        <w:tab w:val="right" w:pos="8640" w:leader="none"/>
       </w:tabs>
+      <w:overflowPunct w:val="true"/>
+      <w:textAlignment w:val="baseline"/>
     </w:pPr>
-    <w:rPr/>
+    <w:rPr>
+      <w:lang w:val="en-US"/>
+    </w:rPr>
   </w:style>
   <w:style w:type="paragraph" w:styleId="NormalIndent">
     <w:name w:val="Normal Indent"/>
     <w:basedOn w:val="Normal"/>
     <w:pPr>
-      <w:autoSpaceDE w:val="false"/>
       <w:ind w:left="720" w:right="0" w:hanging="0"/>
     </w:pPr>
     <w:rPr>
       <w:sz w:val="20"/>
       <w:szCs w:val="20"/>
-      <w:lang w:val="en-US"/>
-    </w:rPr>
-  </w:style>
-  <w:style w:type="paragraph" w:styleId="Footer1">
-    <w:name w:val="footer"/>
-    <w:basedOn w:val="Normal"/>
-    <w:pPr>
-      <w:tabs>
-        <w:tab w:val="center" w:pos="4320" w:leader="none"/>
-        <w:tab w:val="right" w:pos="8640" w:leader="none"/>
-      </w:tabs>
-      <w:overflowPunct w:val="false"/>
-      <w:autoSpaceDE w:val="false"/>
-      <w:textAlignment w:val="baseline"/>
-    </w:pPr>
-    <w:rPr>
       <w:lang w:val="en-US"/>
     </w:rPr>
   </w:style>

</xml_diff>